<commit_message>
update bullet point of Dr.Kitchen
</commit_message>
<xml_diff>
--- a/Resume.docx
+++ b/Resume.docx
@@ -32,12 +32,49 @@
       </w:pPr>
       <w:r>
         <w:rPr>
-          <w:rFonts w:hint="eastAsia"/>
           <w:i/>
           <w:sz w:val="20"/>
         </w:rPr>
-        <w:t xml:space="preserve">Address: </w:t>
+        <w:t xml:space="preserve">Available </w:t>
       </w:r>
+      <w:r>
+        <w:rPr>
+          <w:i/>
+          <w:sz w:val="20"/>
+        </w:rPr>
+        <w:t>Working Period</w:t>
+      </w:r>
+      <w:r>
+        <w:rPr>
+          <w:i/>
+          <w:sz w:val="20"/>
+        </w:rPr>
+        <w:t xml:space="preserve">: </w:t>
+      </w:r>
+      <w:r>
+        <w:rPr>
+          <w:i/>
+          <w:sz w:val="20"/>
+        </w:rPr>
+        <w:t xml:space="preserve">June 16 ~ </w:t>
+      </w:r>
+      <w:r>
+        <w:rPr>
+          <w:i/>
+          <w:sz w:val="20"/>
+        </w:rPr>
+        <w:t>August 25</w:t>
+      </w:r>
+    </w:p>
+    <w:p>
+      <w:pPr>
+        <w:spacing w:after="0" w:line="240" w:lineRule="auto"/>
+        <w:jc w:val="center"/>
+        <w:rPr>
+          <w:i/>
+          <w:sz w:val="20"/>
+        </w:rPr>
+      </w:pPr>
       <w:r>
         <w:rPr>
           <w:sz w:val="20"/>
@@ -94,32 +131,14 @@
         <w:rPr>
           <w:rStyle w:val="Hyperlink"/>
           <w:sz w:val="20"/>
-          <w:lang w:val="it-CH"/>
         </w:rPr>
       </w:pPr>
-      <w:r>
-        <w:rPr>
-          <w:rFonts w:hint="eastAsia"/>
-          <w:i/>
-          <w:sz w:val="20"/>
-          <w:lang w:val="it-CH"/>
-        </w:rPr>
-        <w:t>E-mail</w:t>
-      </w:r>
-      <w:r>
-        <w:rPr>
-          <w:rFonts w:hint="eastAsia"/>
-          <w:sz w:val="20"/>
-          <w:lang w:val="it-CH"/>
-        </w:rPr>
-        <w:t xml:space="preserve">: </w:t>
-      </w:r>
       <w:r>
         <w:rPr>
           <w:sz w:val="20"/>
           <w:lang w:val="it-CH"/>
         </w:rPr>
-        <w:t>scienceorder@kaist.ac.kr</w:t>
+        <w:t>kang.damiano@gmail.com</w:t>
       </w:r>
     </w:p>
     <w:p>
@@ -132,27 +151,8 @@
           <w:color w:val="auto"/>
           <w:sz w:val="20"/>
           <w:u w:val="none"/>
-          <w:lang w:val="it-CH"/>
         </w:rPr>
       </w:pPr>
-      <w:r>
-        <w:rPr>
-          <w:rFonts w:hint="eastAsia"/>
-          <w:i/>
-          <w:sz w:val="20"/>
-          <w:lang w:val="it-CH"/>
-        </w:rPr>
-        <w:t>Mobile</w:t>
-      </w:r>
-      <w:r>
-        <w:rPr>
-          <w:rFonts w:hint="eastAsia"/>
-          <w:i/>
-          <w:sz w:val="20"/>
-          <w:lang w:val="it-CH"/>
-        </w:rPr>
-        <w:t>:</w:t>
-      </w:r>
       <w:r>
         <w:rPr>
           <w:rFonts w:hint="eastAsia"/>
@@ -290,7 +290,14 @@
               <w:rPr>
                 <w:b/>
               </w:rPr>
-              <w:t>Korea Advanced Institute of Science and Technology</w:t>
+              <w:t xml:space="preserve">Korea Advanced Institute of Science and </w:t>
+            </w:r>
+            <w:proofErr w:type="gramStart"/>
+            <w:r>
+              <w:rPr>
+                <w:b/>
+              </w:rPr>
+              <w:t>Technology</w:t>
             </w:r>
             <w:r>
               <w:rPr>
@@ -300,7 +307,14 @@
               <w:t>)</w:t>
             </w:r>
             <w:r>
-              <w:t>, Daejeon, Korea</w:t>
+              <w:t xml:space="preserve">   </w:t>
+            </w:r>
+            <w:proofErr w:type="gramEnd"/>
+            <w:r>
+              <w:t xml:space="preserve">                                          </w:t>
+            </w:r>
+            <w:r>
+              <w:t xml:space="preserve"> Daejeon, Korea</w:t>
             </w:r>
           </w:p>
           <w:p>
@@ -402,10 +416,25 @@
                 <w:rFonts w:hint="eastAsia"/>
                 <w:b/>
               </w:rPr>
-              <w:t>Korea Science Academy of KAIST(KSA)</w:t>
-            </w:r>
-            <w:r>
-              <w:t xml:space="preserve">, </w:t>
+              <w:t>Korea Science Academy of KAIST(</w:t>
+            </w:r>
+            <w:proofErr w:type="gramStart"/>
+            <w:r>
+              <w:rPr>
+                <w:rFonts w:hint="eastAsia"/>
+                <w:b/>
+              </w:rPr>
+              <w:t>KSA)</w:t>
+            </w:r>
+            <w:r>
+              <w:t xml:space="preserve">   </w:t>
+            </w:r>
+            <w:proofErr w:type="gramEnd"/>
+            <w:r>
+              <w:t xml:space="preserve">                                                                                      </w:t>
+            </w:r>
+            <w:r>
+              <w:t xml:space="preserve"> </w:t>
             </w:r>
             <w:r>
               <w:rPr>
@@ -465,7 +494,7 @@
           </w:tcPr>
           <w:p>
             <w:r>
-              <w:t>Sep</w:t>
+              <w:t>Dec</w:t>
             </w:r>
             <w:r>
               <w:rPr>
@@ -486,10 +515,19 @@
               <w:t xml:space="preserve"> </w:t>
             </w:r>
             <w:r>
+              <w:t>Feb</w:t>
+            </w:r>
+            <w:r>
               <w:rPr>
                 <w:rFonts w:hint="eastAsia"/>
               </w:rPr>
-              <w:t>Dec 2016</w:t>
+              <w:t xml:space="preserve"> 201</w:t>
+            </w:r>
+            <w:r>
+              <w:rPr>
+                <w:rFonts w:hint="eastAsia"/>
+              </w:rPr>
+              <w:t>7</w:t>
             </w:r>
           </w:p>
         </w:tc>
@@ -507,8 +545,6 @@
             <w:pPr>
               <w:rPr>
                 <w:rFonts w:cs="Arial"/>
-                <w:b/>
-                <w:color w:val="002060"/>
               </w:rPr>
             </w:pPr>
             <w:r>
@@ -516,21 +552,19 @@
                 <w:rFonts w:cs="Arial"/>
                 <w:b/>
               </w:rPr>
-              <w:t>4Real</w:t>
-            </w:r>
-            <w:r>
-              <w:rPr>
-                <w:rFonts w:cs="Arial" w:hint="eastAsia"/>
-                <w:color w:val="000000" w:themeColor="text1"/>
-              </w:rPr>
-              <w:t>,</w:t>
-            </w:r>
-            <w:r>
-              <w:rPr>
-                <w:rFonts w:cs="Arial" w:hint="eastAsia"/>
-                <w:color w:val="000000" w:themeColor="text1"/>
-              </w:rPr>
-              <w:t xml:space="preserve"> Daejeon, Korea </w:t>
+              <w:t>Dr. Kitchen</w:t>
+            </w:r>
+            <w:r>
+              <w:t xml:space="preserve">                                                                                                                  </w:t>
+            </w:r>
+            <w:r>
+              <w:t xml:space="preserve">                          </w:t>
+            </w:r>
+            <w:r>
+              <w:rPr>
+                <w:rFonts w:cs="Arial"/>
+              </w:rPr>
+              <w:t xml:space="preserve"> Seoul, Korea</w:t>
             </w:r>
           </w:p>
           <w:p>
@@ -543,10 +577,15 @@
             </w:pPr>
             <w:r>
               <w:rPr>
-                <w:rFonts w:hint="eastAsia"/>
                 <w:i/>
               </w:rPr>
-              <w:t>Partnership(Consulting)</w:t>
+              <w:t xml:space="preserve">Internship, </w:t>
+            </w:r>
+            <w:r>
+              <w:rPr>
+                <w:i/>
+              </w:rPr>
+              <w:t>Diabetic Dietary Management Service Start-up</w:t>
             </w:r>
           </w:p>
           <w:p>
@@ -563,9 +602,9 @@
             </w:pPr>
             <w:r>
               <w:rPr>
-                <w:rFonts w:cs="Arial" w:hint="eastAsia"/>
-              </w:rPr>
-              <w:t>Managing oversea marketing by using Oversea SNS</w:t>
+                <w:rFonts w:cs="Arial"/>
+              </w:rPr>
+              <w:t>Hypothesized the needs of diet for diabetes type 2 and verified it through survey of 50 people at hospital and online diabetes cafe.</w:t>
             </w:r>
           </w:p>
           <w:p>
@@ -584,7 +623,19 @@
               <w:rPr>
                 <w:rFonts w:cs="Arial"/>
               </w:rPr>
-              <w:t>Develop company revenue 15% by pivoting company with main item selection</w:t>
+              <w:t>Benchmark</w:t>
+            </w:r>
+            <w:r>
+              <w:rPr>
+                <w:rFonts w:cs="Arial"/>
+              </w:rPr>
+              <w:t>ed</w:t>
+            </w:r>
+            <w:r>
+              <w:rPr>
+                <w:rFonts w:cs="Arial"/>
+              </w:rPr>
+              <w:t xml:space="preserve"> online cafe, SNS, and other diabetes app and proposed age-based mini group community system to make a sense of belonging in app.</w:t>
             </w:r>
           </w:p>
         </w:tc>
@@ -605,7 +656,10 @@
           </w:tcPr>
           <w:p>
             <w:r>
-              <w:t>Dec 2016</w:t>
+              <w:t>Sep</w:t>
+            </w:r>
+            <w:r>
+              <w:t xml:space="preserve"> 2016</w:t>
             </w:r>
             <w:r>
               <w:rPr>
@@ -617,7 +671,16 @@
               <w:t>–</w:t>
             </w:r>
             <w:r>
-              <w:t xml:space="preserve"> Feb 2017</w:t>
+              <w:t xml:space="preserve"> </w:t>
+            </w:r>
+            <w:r>
+              <w:t>Dec</w:t>
+            </w:r>
+            <w:r>
+              <w:t xml:space="preserve"> 201</w:t>
+            </w:r>
+            <w:r>
+              <w:t>6</w:t>
             </w:r>
           </w:p>
         </w:tc>
@@ -635,6 +698,8 @@
             <w:pPr>
               <w:rPr>
                 <w:rFonts w:cs="Arial"/>
+                <w:b/>
+                <w:color w:val="002060"/>
               </w:rPr>
             </w:pPr>
             <w:r>
@@ -642,13 +707,20 @@
                 <w:rFonts w:cs="Arial"/>
                 <w:b/>
               </w:rPr>
-              <w:t>Dr. Kitchen</w:t>
-            </w:r>
-            <w:r>
-              <w:rPr>
-                <w:rFonts w:cs="Arial"/>
-              </w:rPr>
-              <w:t>, Seoul, Korea</w:t>
+              <w:t>4Real</w:t>
+            </w:r>
+            <w:r>
+              <w:t xml:space="preserve">                                                                                                                                           </w:t>
+            </w:r>
+            <w:r>
+              <w:t xml:space="preserve">      </w:t>
+            </w:r>
+            <w:r>
+              <w:rPr>
+                <w:rFonts w:cs="Arial" w:hint="eastAsia"/>
+                <w:color w:val="000000" w:themeColor="text1"/>
+              </w:rPr>
+              <w:t xml:space="preserve"> Daejeon, Korea </w:t>
             </w:r>
           </w:p>
           <w:p>
@@ -661,9 +733,16 @@
             </w:pPr>
             <w:r>
               <w:rPr>
+                <w:rFonts w:hint="eastAsia"/>
                 <w:i/>
               </w:rPr>
-              <w:t>Internship</w:t>
+              <w:t>Partnership(Consulting)</w:t>
+            </w:r>
+            <w:r>
+              <w:rPr>
+                <w:i/>
+              </w:rPr>
+              <w:t>, Augmented Reality Research Start-up</w:t>
             </w:r>
           </w:p>
           <w:p>
@@ -680,9 +759,27 @@
             </w:pPr>
             <w:r>
               <w:rPr>
+                <w:rFonts w:cs="Arial" w:hint="eastAsia"/>
+              </w:rPr>
+              <w:t>Managed</w:t>
+            </w:r>
+            <w:r>
+              <w:rPr>
+                <w:rFonts w:cs="Arial" w:hint="eastAsia"/>
+              </w:rPr>
+              <w:t xml:space="preserve"> overse</w:t>
+            </w:r>
+            <w:r>
+              <w:rPr>
+                <w:rFonts w:cs="Arial" w:hint="eastAsia"/>
+              </w:rPr>
+              <w:t xml:space="preserve">a marketing </w:t>
+            </w:r>
+            <w:r>
+              <w:rPr>
                 <w:rFonts w:cs="Arial"/>
               </w:rPr>
-              <w:t>Construct the direction of app for diabetes</w:t>
+              <w:t>by research major platform of advertisement for China and U.S.</w:t>
             </w:r>
           </w:p>
           <w:p>
@@ -701,13 +798,51 @@
               <w:rPr>
                 <w:rFonts w:cs="Arial"/>
               </w:rPr>
-              <w:t xml:space="preserve">Design </w:t>
+              <w:t>Hypothesize</w:t>
             </w:r>
             <w:r>
               <w:rPr>
                 <w:rFonts w:cs="Arial"/>
               </w:rPr>
-              <w:t>community part of the application</w:t>
+              <w:t>d</w:t>
+            </w:r>
+            <w:r>
+              <w:rPr>
+                <w:rFonts w:cs="Arial"/>
+              </w:rPr>
+              <w:t xml:space="preserve"> after service of company is main problem of company and i</w:t>
+            </w:r>
+            <w:r>
+              <w:rPr>
+                <w:rFonts w:cs="Arial"/>
+              </w:rPr>
+              <w:t xml:space="preserve">nterview all product </w:t>
+            </w:r>
+            <w:proofErr w:type="gramStart"/>
+            <w:r>
+              <w:rPr>
+                <w:rFonts w:cs="Arial"/>
+              </w:rPr>
+              <w:t>customer(</w:t>
+            </w:r>
+            <w:proofErr w:type="gramEnd"/>
+            <w:r>
+              <w:rPr>
+                <w:rFonts w:cs="Arial"/>
+              </w:rPr>
+              <w:t>20)</w:t>
+            </w:r>
+            <w:r>
+              <w:rPr>
+                <w:rFonts w:cs="Arial"/>
+              </w:rPr>
+              <w:t xml:space="preserve"> to </w:t>
+            </w:r>
+            <w:r>
+              <w:rPr>
+                <w:rFonts w:cs="Arial"/>
+              </w:rPr>
+              <w:t>verify.</w:t>
             </w:r>
           </w:p>
         </w:tc>
@@ -801,19 +936,39 @@
                 <w:rFonts w:hint="eastAsia"/>
                 <w:b/>
               </w:rPr>
-              <w:t>Management Study-group in KAIST (MSK)</w:t>
-            </w:r>
+              <w:t>Management Study-group in KAIST (</w:t>
+            </w:r>
+            <w:proofErr w:type="gramStart"/>
             <w:r>
               <w:rPr>
                 <w:rFonts w:hint="eastAsia"/>
-              </w:rPr>
-              <w:t>, Daejeon, Korea</w:t>
+                <w:b/>
+              </w:rPr>
+              <w:t>MSK)</w:t>
+            </w:r>
+            <w:r>
+              <w:rPr>
+                <w:rFonts w:hint="eastAsia"/>
+              </w:rPr>
+              <w:t xml:space="preserve">   </w:t>
+            </w:r>
+            <w:proofErr w:type="gramEnd"/>
+            <w:r>
+              <w:rPr>
+                <w:rFonts w:hint="eastAsia"/>
+              </w:rPr>
+              <w:t xml:space="preserve">                                                                           </w:t>
+            </w:r>
+            <w:r>
+              <w:rPr>
+                <w:rFonts w:hint="eastAsia"/>
+              </w:rPr>
+              <w:t xml:space="preserve"> Daejeon, Korea</w:t>
             </w:r>
           </w:p>
           <w:p>
             <w:pPr>
               <w:rPr>
-                <w:rFonts w:hint="eastAsia"/>
                 <w:i/>
               </w:rPr>
             </w:pPr>
@@ -846,7 +1001,7 @@
               <w:autoSpaceDE w:val="0"/>
               <w:autoSpaceDN w:val="0"/>
               <w:adjustRightInd w:val="0"/>
-              <w:ind w:left="806" w:hanging="403"/>
+              <w:ind w:left="567" w:hanging="403"/>
               <w:contextualSpacing/>
               <w:rPr>
                 <w:rFonts w:cs="Times"/>
@@ -858,62 +1013,77 @@
                 <w:rFonts w:cs="Arial"/>
                 <w:color w:val="000000"/>
               </w:rPr>
-              <w:t xml:space="preserve">  </w:t>
-            </w:r>
-            <w:proofErr w:type="spellStart"/>
+              <w:t>Suggest</w:t>
+            </w:r>
             <w:r>
               <w:rPr>
                 <w:rFonts w:cs="Arial"/>
                 <w:color w:val="000000"/>
               </w:rPr>
-              <w:t>Industy</w:t>
-            </w:r>
-            <w:proofErr w:type="spellEnd"/>
+              <w:t>ed</w:t>
+            </w:r>
             <w:r>
               <w:rPr>
                 <w:rFonts w:cs="Arial"/>
                 <w:color w:val="000000"/>
               </w:rPr>
-              <w:t xml:space="preserve">-academic cooperation with </w:t>
-            </w:r>
-            <w:proofErr w:type="spellStart"/>
+              <w:t xml:space="preserve"> partnership with </w:t>
+            </w:r>
             <w:r>
               <w:rPr>
                 <w:rFonts w:cs="Arial"/>
                 <w:color w:val="000000"/>
               </w:rPr>
-              <w:t>Yoi</w:t>
+              <w:t xml:space="preserve">fashion </w:t>
             </w:r>
             <w:r>
               <w:rPr>
                 <w:rFonts w:cs="Arial"/>
                 <w:color w:val="000000"/>
               </w:rPr>
-              <w:t>l</w:t>
-            </w:r>
-            <w:proofErr w:type="spellEnd"/>
+              <w:t>mall as</w:t>
+            </w:r>
             <w:r>
               <w:rPr>
                 <w:rFonts w:cs="Arial"/>
                 <w:color w:val="000000"/>
               </w:rPr>
-              <w:t>, fashion styling corporation. Increase the download number of app 10</w:t>
-            </w:r>
-            <w:proofErr w:type="gramStart"/>
+              <w:t xml:space="preserve"> market defense strategy</w:t>
+            </w:r>
             <w:r>
               <w:rPr>
                 <w:rFonts w:cs="Arial"/>
                 <w:color w:val="000000"/>
               </w:rPr>
-              <w:t>x(</w:t>
-            </w:r>
-            <w:proofErr w:type="gramEnd"/>
+              <w:t xml:space="preserve"> to Desire Lab, who provide</w:t>
+            </w:r>
             <w:r>
               <w:rPr>
                 <w:rFonts w:cs="Arial"/>
                 <w:color w:val="000000"/>
               </w:rPr>
-              <w:t>10,000 to 100,000)</w:t>
+              <w:t>s</w:t>
+            </w:r>
+            <w:r>
+              <w:rPr>
+                <w:rFonts w:cs="Arial"/>
+                <w:color w:val="000000"/>
+              </w:rPr>
+              <w:t xml:space="preserve"> </w:t>
+            </w:r>
+            <w:r>
+              <w:rPr>
+                <w:rFonts w:cs="Arial"/>
+                <w:color w:val="000000"/>
+              </w:rPr>
+              <w:t>fashion contents platform</w:t>
+            </w:r>
+            <w:r>
+              <w:rPr>
+                <w:rFonts w:cs="Arial"/>
+                <w:color w:val="000000"/>
+              </w:rPr>
+              <w:t>.</w:t>
             </w:r>
           </w:p>
           <w:p>
@@ -930,7 +1100,7 @@
               <w:autoSpaceDE w:val="0"/>
               <w:autoSpaceDN w:val="0"/>
               <w:adjustRightInd w:val="0"/>
-              <w:ind w:left="806" w:hanging="403"/>
+              <w:ind w:left="567" w:hanging="403"/>
               <w:rPr>
                 <w:rFonts w:cs="Times"/>
                 <w:color w:val="000000"/>
@@ -941,15 +1111,31 @@
                 <w:rFonts w:cs="Times"/>
                 <w:color w:val="000000"/>
               </w:rPr>
-              <w:t xml:space="preserve">  Increase the number of applica</w:t>
+              <w:t xml:space="preserve">Analyzed </w:t>
             </w:r>
             <w:r>
               <w:rPr>
                 <w:rFonts w:cs="Times"/>
                 <w:color w:val="000000"/>
               </w:rPr>
-              <w:t>tions 2x (6 to 12) respectively, compare to 2016 spring.</w:t>
-            </w:r>
+              <w:t xml:space="preserve">trading area of one CGV site </w:t>
+            </w:r>
+            <w:r>
+              <w:rPr>
+                <w:rFonts w:cs="Times"/>
+                <w:color w:val="000000"/>
+              </w:rPr>
+              <w:t xml:space="preserve">with </w:t>
+            </w:r>
+            <w:r>
+              <w:rPr>
+                <w:rFonts w:cs="Times"/>
+                <w:color w:val="000000"/>
+              </w:rPr>
+              <w:t>survey 160 people and FGI 8 workers at trading area.</w:t>
+            </w:r>
+            <w:bookmarkStart w:id="0" w:name="_GoBack"/>
+            <w:bookmarkEnd w:id="0"/>
           </w:p>
         </w:tc>
       </w:tr>
@@ -987,41 +1173,51 @@
           <w:p>
             <w:pPr>
               <w:rPr>
+                <w:b/>
+              </w:rPr>
+            </w:pPr>
+            <w:r>
+              <w:rPr>
+                <w:b/>
+              </w:rPr>
+              <w:t>Korea Undergraduate Management Study</w:t>
+            </w:r>
+            <w:r>
+              <w:rPr>
                 <w:rFonts w:hint="eastAsia"/>
                 <w:b/>
               </w:rPr>
-            </w:pPr>
+              <w:t xml:space="preserve"> (</w:t>
+            </w:r>
+            <w:proofErr w:type="gramStart"/>
             <w:r>
               <w:rPr>
                 <w:b/>
               </w:rPr>
-              <w:t>Korea Undergraduate Management Study</w:t>
+              <w:t>KUMS</w:t>
             </w:r>
             <w:r>
               <w:rPr>
                 <w:rFonts w:hint="eastAsia"/>
                 <w:b/>
               </w:rPr>
-              <w:t xml:space="preserve"> (</w:t>
-            </w:r>
-            <w:r>
-              <w:rPr>
-                <w:b/>
-              </w:rPr>
-              <w:t>KUMS</w:t>
+              <w:t>)</w:t>
+            </w:r>
+            <w:r>
+              <w:t xml:space="preserve">   </w:t>
+            </w:r>
+            <w:proofErr w:type="gramEnd"/>
+            <w:r>
+              <w:t xml:space="preserve">                                                      </w:t>
+            </w:r>
+            <w:r>
+              <w:t xml:space="preserve">           </w:t>
             </w:r>
             <w:r>
               <w:rPr>
                 <w:rFonts w:hint="eastAsia"/>
-                <w:b/>
-              </w:rPr>
-              <w:t>)</w:t>
-            </w:r>
-            <w:r>
-              <w:rPr>
-                <w:rFonts w:hint="eastAsia"/>
-              </w:rPr>
-              <w:t xml:space="preserve">, </w:t>
+              </w:rPr>
+              <w:t xml:space="preserve"> </w:t>
             </w:r>
             <w:r>
               <w:t>Seoul</w:t>
@@ -1036,6 +1232,9 @@
         </w:tc>
       </w:tr>
       <w:tr>
+        <w:trPr>
+          <w:trHeight w:val="426"/>
+        </w:trPr>
         <w:tc>
           <w:tcPr>
             <w:tcW w:w="10638" w:type="dxa"/>
@@ -1063,8 +1262,6 @@
               </w:rPr>
               <w:t xml:space="preserve"> Honors and Awards</w:t>
             </w:r>
-            <w:bookmarkStart w:id="0" w:name="_GoBack"/>
-            <w:bookmarkEnd w:id="0"/>
           </w:p>
         </w:tc>
       </w:tr>
@@ -1207,7 +1404,13 @@
               <w:rPr>
                 <w:rFonts w:cstheme="minorHAnsi"/>
               </w:rPr>
-              <w:t xml:space="preserve">Establishing </w:t>
+              <w:t>Established</w:t>
+            </w:r>
+            <w:r>
+              <w:rPr>
+                <w:rFonts w:cstheme="minorHAnsi"/>
+              </w:rPr>
+              <w:t xml:space="preserve"> </w:t>
             </w:r>
             <w:proofErr w:type="spellStart"/>
             <w:r>
@@ -1242,6 +1445,12 @@
                 <w:rFonts w:cstheme="minorHAnsi"/>
               </w:rPr>
               <w:t>beverage single brand bottled water revenue growth strategy</w:t>
+            </w:r>
+            <w:r>
+              <w:rPr>
+                <w:rFonts w:cstheme="minorHAnsi"/>
+              </w:rPr>
+              <w:t>.</w:t>
             </w:r>
           </w:p>
           <w:p>
@@ -1260,7 +1469,37 @@
               <w:rPr>
                 <w:rFonts w:cstheme="minorHAnsi"/>
               </w:rPr>
-              <w:t>Give an idea about personalizing bottled water subscription</w:t>
+              <w:t>Gave</w:t>
+            </w:r>
+            <w:r>
+              <w:rPr>
+                <w:rFonts w:cstheme="minorHAnsi"/>
+              </w:rPr>
+              <w:t xml:space="preserve"> an idea about personalizing bottled water subscription</w:t>
+            </w:r>
+            <w:r>
+              <w:rPr>
+                <w:rFonts w:cstheme="minorHAnsi"/>
+              </w:rPr>
+              <w:t xml:space="preserve"> </w:t>
+            </w:r>
+            <w:r>
+              <w:rPr>
+                <w:rFonts w:cstheme="minorHAnsi"/>
+              </w:rPr>
+              <w:t>to satisfy needs of aged 20-30</w:t>
+            </w:r>
+            <w:r>
+              <w:rPr>
+                <w:rFonts w:cstheme="minorHAnsi"/>
+              </w:rPr>
+              <w:t xml:space="preserve"> people</w:t>
+            </w:r>
+            <w:r>
+              <w:rPr>
+                <w:rFonts w:cstheme="minorHAnsi"/>
+              </w:rPr>
+              <w:t>.</w:t>
             </w:r>
           </w:p>
         </w:tc>
@@ -1316,7 +1555,7 @@
           <w:p>
             <w:pPr>
               <w:rPr>
-                <w:rFonts w:cstheme="minorHAnsi"/>
+                <w:rFonts w:cstheme="minorHAnsi" w:hint="eastAsia"/>
                 <w:color w:val="000000" w:themeColor="text1"/>
               </w:rPr>
             </w:pPr>
@@ -1334,40 +1573,6 @@
                 <w:color w:val="000000" w:themeColor="text1"/>
               </w:rPr>
               <w:t>Science/Engineering Scholarship</w:t>
-            </w:r>
-            <w:r>
-              <w:rPr>
-                <w:color w:val="000000" w:themeColor="text1"/>
-              </w:rPr>
-              <w:t>, Korea Student Aid Foundation</w:t>
-            </w:r>
-          </w:p>
-          <w:p>
-            <w:pPr>
-              <w:pStyle w:val="ListParagraph"/>
-              <w:numPr>
-                <w:ilvl w:val="0"/>
-                <w:numId w:val="22"/>
-              </w:numPr>
-              <w:rPr>
-                <w:rFonts w:hint="eastAsia"/>
-                <w:b/>
-                <w:color w:val="000000" w:themeColor="text1"/>
-              </w:rPr>
-            </w:pPr>
-            <w:r>
-              <w:rPr>
-                <w:rFonts w:cstheme="minorHAnsi" w:hint="eastAsia"/>
-                <w:color w:val="000000" w:themeColor="text1"/>
-              </w:rPr>
-              <w:t xml:space="preserve">For 3 </w:t>
-            </w:r>
-            <w:r>
-              <w:rPr>
-                <w:rFonts w:cstheme="minorHAnsi"/>
-                <w:color w:val="000000" w:themeColor="text1"/>
-              </w:rPr>
-              <w:t>semesters</w:t>
             </w:r>
           </w:p>
         </w:tc>
@@ -1566,14 +1771,30 @@
               <w:ind w:left="522"/>
             </w:pPr>
             <w:r>
-              <w:t>Fluent in Korean and English</w:t>
+              <w:t xml:space="preserve">Native in Korean, </w:t>
+            </w:r>
+          </w:p>
+          <w:p>
+            <w:pPr>
+              <w:pStyle w:val="ListParagraph"/>
+              <w:numPr>
+                <w:ilvl w:val="0"/>
+                <w:numId w:val="10"/>
+              </w:numPr>
+              <w:ind w:left="522"/>
+            </w:pPr>
+            <w:r>
+              <w:t>F</w:t>
+            </w:r>
+            <w:r>
+              <w:t>luent in English</w:t>
             </w:r>
           </w:p>
         </w:tc>
       </w:tr>
       <w:tr>
         <w:trPr>
-          <w:trHeight w:val="598"/>
+          <w:trHeight w:val="566"/>
         </w:trPr>
         <w:tc>
           <w:tcPr>
@@ -1585,11 +1806,7 @@
               <w:right w:val="nil"/>
             </w:tcBorders>
           </w:tcPr>
-          <w:p>
-            <w:r>
-              <w:t>Interests</w:t>
-            </w:r>
-          </w:p>
+          <w:p/>
         </w:tc>
         <w:tc>
           <w:tcPr>
@@ -1601,19 +1818,7 @@
               <w:right w:val="nil"/>
             </w:tcBorders>
           </w:tcPr>
-          <w:p>
-            <w:pPr>
-              <w:pStyle w:val="ListParagraph"/>
-              <w:numPr>
-                <w:ilvl w:val="0"/>
-                <w:numId w:val="10"/>
-              </w:numPr>
-              <w:ind w:left="522"/>
-            </w:pPr>
-            <w:r>
-              <w:t>Listening to Ballad Music</w:t>
-            </w:r>
-          </w:p>
+          <w:p/>
         </w:tc>
       </w:tr>
     </w:tbl>
@@ -3673,104 +3878,104 @@
       <w:lvlText w:val=""/>
       <w:lvlJc w:val="left"/>
       <w:pPr>
+        <w:ind w:left="400" w:hanging="400"/>
+      </w:pPr>
+      <w:rPr>
+        <w:rFonts w:ascii="Wingdings" w:hAnsi="Wingdings" w:hint="default"/>
+        <w:color w:val="000000" w:themeColor="text1"/>
+      </w:rPr>
+    </w:lvl>
+    <w:lvl w:ilvl="1" w:tplc="04090003" w:tentative="1">
+      <w:start w:val="1"/>
+      <w:numFmt w:val="bullet"/>
+      <w:lvlText w:val=""/>
+      <w:lvlJc w:val="left"/>
+      <w:pPr>
         <w:ind w:left="800" w:hanging="400"/>
       </w:pPr>
       <w:rPr>
         <w:rFonts w:ascii="Wingdings" w:hAnsi="Wingdings" w:hint="default"/>
-        <w:color w:val="000000" w:themeColor="text1"/>
-      </w:rPr>
-    </w:lvl>
-    <w:lvl w:ilvl="1" w:tplc="04090003" w:tentative="1">
+      </w:rPr>
+    </w:lvl>
+    <w:lvl w:ilvl="2" w:tplc="04090005" w:tentative="1">
+      <w:start w:val="1"/>
+      <w:numFmt w:val="bullet"/>
+      <w:lvlText w:val=""/>
+      <w:lvlJc w:val="left"/>
+      <w:pPr>
+        <w:ind w:left="1200" w:hanging="400"/>
+      </w:pPr>
+      <w:rPr>
+        <w:rFonts w:ascii="Wingdings" w:hAnsi="Wingdings" w:hint="default"/>
+      </w:rPr>
+    </w:lvl>
+    <w:lvl w:ilvl="3" w:tplc="04090001" w:tentative="1">
+      <w:start w:val="1"/>
+      <w:numFmt w:val="bullet"/>
+      <w:lvlText w:val=""/>
+      <w:lvlJc w:val="left"/>
+      <w:pPr>
+        <w:ind w:left="1600" w:hanging="400"/>
+      </w:pPr>
+      <w:rPr>
+        <w:rFonts w:ascii="Wingdings" w:hAnsi="Wingdings" w:hint="default"/>
+      </w:rPr>
+    </w:lvl>
+    <w:lvl w:ilvl="4" w:tplc="04090003" w:tentative="1">
       <w:start w:val="1"/>
       <w:numFmt w:val="bullet"/>
       <w:lvlText w:val=""/>
       <w:lvlJc w:val="left"/>
       <w:pPr>
-        <w:ind w:left="1200" w:hanging="400"/>
-      </w:pPr>
-      <w:rPr>
-        <w:rFonts w:ascii="Wingdings" w:hAnsi="Wingdings" w:hint="default"/>
-      </w:rPr>
-    </w:lvl>
-    <w:lvl w:ilvl="2" w:tplc="04090005" w:tentative="1">
+        <w:ind w:left="2000" w:hanging="400"/>
+      </w:pPr>
+      <w:rPr>
+        <w:rFonts w:ascii="Wingdings" w:hAnsi="Wingdings" w:hint="default"/>
+      </w:rPr>
+    </w:lvl>
+    <w:lvl w:ilvl="5" w:tplc="04090005" w:tentative="1">
       <w:start w:val="1"/>
       <w:numFmt w:val="bullet"/>
       <w:lvlText w:val=""/>
       <w:lvlJc w:val="left"/>
       <w:pPr>
-        <w:ind w:left="1600" w:hanging="400"/>
-      </w:pPr>
-      <w:rPr>
-        <w:rFonts w:ascii="Wingdings" w:hAnsi="Wingdings" w:hint="default"/>
-      </w:rPr>
-    </w:lvl>
-    <w:lvl w:ilvl="3" w:tplc="04090001" w:tentative="1">
+        <w:ind w:left="2400" w:hanging="400"/>
+      </w:pPr>
+      <w:rPr>
+        <w:rFonts w:ascii="Wingdings" w:hAnsi="Wingdings" w:hint="default"/>
+      </w:rPr>
+    </w:lvl>
+    <w:lvl w:ilvl="6" w:tplc="04090001" w:tentative="1">
       <w:start w:val="1"/>
       <w:numFmt w:val="bullet"/>
       <w:lvlText w:val=""/>
       <w:lvlJc w:val="left"/>
       <w:pPr>
-        <w:ind w:left="2000" w:hanging="400"/>
-      </w:pPr>
-      <w:rPr>
-        <w:rFonts w:ascii="Wingdings" w:hAnsi="Wingdings" w:hint="default"/>
-      </w:rPr>
-    </w:lvl>
-    <w:lvl w:ilvl="4" w:tplc="04090003" w:tentative="1">
+        <w:ind w:left="2800" w:hanging="400"/>
+      </w:pPr>
+      <w:rPr>
+        <w:rFonts w:ascii="Wingdings" w:hAnsi="Wingdings" w:hint="default"/>
+      </w:rPr>
+    </w:lvl>
+    <w:lvl w:ilvl="7" w:tplc="04090003" w:tentative="1">
       <w:start w:val="1"/>
       <w:numFmt w:val="bullet"/>
       <w:lvlText w:val=""/>
       <w:lvlJc w:val="left"/>
       <w:pPr>
-        <w:ind w:left="2400" w:hanging="400"/>
-      </w:pPr>
-      <w:rPr>
-        <w:rFonts w:ascii="Wingdings" w:hAnsi="Wingdings" w:hint="default"/>
-      </w:rPr>
-    </w:lvl>
-    <w:lvl w:ilvl="5" w:tplc="04090005" w:tentative="1">
+        <w:ind w:left="3200" w:hanging="400"/>
+      </w:pPr>
+      <w:rPr>
+        <w:rFonts w:ascii="Wingdings" w:hAnsi="Wingdings" w:hint="default"/>
+      </w:rPr>
+    </w:lvl>
+    <w:lvl w:ilvl="8" w:tplc="04090005" w:tentative="1">
       <w:start w:val="1"/>
       <w:numFmt w:val="bullet"/>
       <w:lvlText w:val=""/>
       <w:lvlJc w:val="left"/>
       <w:pPr>
-        <w:ind w:left="2800" w:hanging="400"/>
-      </w:pPr>
-      <w:rPr>
-        <w:rFonts w:ascii="Wingdings" w:hAnsi="Wingdings" w:hint="default"/>
-      </w:rPr>
-    </w:lvl>
-    <w:lvl w:ilvl="6" w:tplc="04090001" w:tentative="1">
-      <w:start w:val="1"/>
-      <w:numFmt w:val="bullet"/>
-      <w:lvlText w:val=""/>
-      <w:lvlJc w:val="left"/>
-      <w:pPr>
-        <w:ind w:left="3200" w:hanging="400"/>
-      </w:pPr>
-      <w:rPr>
-        <w:rFonts w:ascii="Wingdings" w:hAnsi="Wingdings" w:hint="default"/>
-      </w:rPr>
-    </w:lvl>
-    <w:lvl w:ilvl="7" w:tplc="04090003" w:tentative="1">
-      <w:start w:val="1"/>
-      <w:numFmt w:val="bullet"/>
-      <w:lvlText w:val=""/>
-      <w:lvlJc w:val="left"/>
-      <w:pPr>
         <w:ind w:left="3600" w:hanging="400"/>
-      </w:pPr>
-      <w:rPr>
-        <w:rFonts w:ascii="Wingdings" w:hAnsi="Wingdings" w:hint="default"/>
-      </w:rPr>
-    </w:lvl>
-    <w:lvl w:ilvl="8" w:tplc="04090005" w:tentative="1">
-      <w:start w:val="1"/>
-      <w:numFmt w:val="bullet"/>
-      <w:lvlText w:val=""/>
-      <w:lvlJc w:val="left"/>
-      <w:pPr>
-        <w:ind w:left="4000" w:hanging="400"/>
       </w:pPr>
       <w:rPr>
         <w:rFonts w:ascii="Wingdings" w:hAnsi="Wingdings" w:hint="default"/>
@@ -4995,7 +5200,7 @@
 </file>
 
 <file path=customXml/itemProps1.xml><?xml version="1.0" encoding="utf-8"?>
-<ds:datastoreItem xmlns:ds="http://schemas.openxmlformats.org/officeDocument/2006/customXml" ds:itemID="{79137F0D-5EBF-0C40-B646-EF0D8CAFEE36}">
+<ds:datastoreItem xmlns:ds="http://schemas.openxmlformats.org/officeDocument/2006/customXml" ds:itemID="{08B0F7B3-3D5C-1E42-BF10-618C17FCE45D}">
   <ds:schemaRefs>
     <ds:schemaRef ds:uri="http://schemas.openxmlformats.org/officeDocument/2006/bibliography"/>
   </ds:schemaRefs>

</xml_diff>

<commit_message>
resume prep for 2020 winter internship
</commit_message>
<xml_diff>
--- a/Resume.docx
+++ b/Resume.docx
@@ -7,8 +7,8 @@
         <w:spacing w:after="0" w:line="240" w:lineRule="auto"/>
         <w:jc w:val="center"/>
         <w:rPr>
-          <w:i/>
-          <w:sz w:val="20"/>
+          <w:rFonts w:ascii="Constantia" w:hAnsi="Constantia"/>
+          <w:sz w:val="24"/>
           <w:lang w:val="it-CH"/>
         </w:rPr>
       </w:pPr>
@@ -19,6 +19,64 @@
           <w:lang w:val="it-CH"/>
         </w:rPr>
         <w:t>MYEONGJIN KANG</w:t>
+      </w:r>
+    </w:p>
+    <w:p>
+      <w:pPr>
+        <w:spacing w:after="0" w:line="240" w:lineRule="auto"/>
+        <w:jc w:val="center"/>
+        <w:rPr>
+          <w:sz w:val="20"/>
+        </w:rPr>
+      </w:pPr>
+      <w:r>
+        <w:rPr>
+          <w:sz w:val="20"/>
+        </w:rPr>
+        <w:t xml:space="preserve">Available working period: </w:t>
+      </w:r>
+      <w:r>
+        <w:rPr>
+          <w:sz w:val="20"/>
+        </w:rPr>
+        <w:t>Dec</w:t>
+      </w:r>
+      <w:r>
+        <w:rPr>
+          <w:sz w:val="20"/>
+        </w:rPr>
+        <w:t xml:space="preserve"> </w:t>
+      </w:r>
+      <w:r>
+        <w:rPr>
+          <w:sz w:val="20"/>
+        </w:rPr>
+        <w:t>21</w:t>
+      </w:r>
+      <w:r>
+        <w:rPr>
+          <w:sz w:val="20"/>
+        </w:rPr>
+        <w:t>st</w:t>
+      </w:r>
+      <w:r>
+        <w:rPr>
+          <w:sz w:val="20"/>
+        </w:rPr>
+        <w:t xml:space="preserve"> ~ Aug 27</w:t>
+      </w:r>
+      <w:r>
+        <w:rPr>
+          <w:rFonts w:hint="eastAsia"/>
+          <w:sz w:val="20"/>
+        </w:rPr>
+        <w:t>t</w:t>
+      </w:r>
+      <w:r>
+        <w:rPr>
+          <w:sz w:val="20"/>
+        </w:rPr>
+        <w:t>h</w:t>
       </w:r>
     </w:p>
     <w:p>
@@ -79,45 +137,14 @@
           <w:sz w:val="20"/>
           <w:lang w:val="it-CH"/>
         </w:rPr>
-        <w:t>myeongjin.kang@kaist.ac.kr</w:t>
-      </w:r>
-    </w:p>
-    <w:p>
-      <w:pPr>
-        <w:tabs>
-          <w:tab w:val="center" w:pos="5234"/>
-          <w:tab w:val="left" w:pos="9406"/>
-        </w:tabs>
-        <w:spacing w:after="0" w:line="240" w:lineRule="auto"/>
-        <w:rPr>
-          <w:rStyle w:val="Hyperlink"/>
-          <w:b/>
-          <w:color w:val="auto"/>
-          <w:sz w:val="20"/>
-          <w:u w:val="none"/>
-        </w:rPr>
-      </w:pPr>
-      <w:r>
-        <w:rPr>
-          <w:sz w:val="20"/>
-          <w:lang w:val="it-CH"/>
-        </w:rPr>
-        <w:tab/>
-      </w:r>
-      <w:r>
-        <w:rPr>
-          <w:rFonts w:hint="eastAsia"/>
-          <w:sz w:val="20"/>
-          <w:lang w:val="it-CH"/>
-        </w:rPr>
-        <w:t xml:space="preserve"> </w:t>
+        <w:t xml:space="preserve">(+82) 10-9176-9412 | </w:t>
       </w:r>
       <w:r>
         <w:rPr>
           <w:sz w:val="20"/>
           <w:lang w:val="it-CH"/>
         </w:rPr>
-        <w:t>(+82) 10-9176-9412</w:t>
+        <w:t>myeongjin.kang@kaist.ac.kr</w:t>
       </w:r>
       <w:r>
         <w:rPr>
@@ -132,7 +159,9 @@
         <w:spacing w:after="0" w:line="240" w:lineRule="auto"/>
         <w:jc w:val="center"/>
         <w:rPr>
+          <w:color w:val="0000FF" w:themeColor="hyperlink"/>
           <w:sz w:val="20"/>
+          <w:u w:val="single"/>
         </w:rPr>
       </w:pPr>
     </w:p>
@@ -999,7 +1028,10 @@
               <w:rPr>
                 <w:rFonts w:hint="eastAsia"/>
               </w:rPr>
-              <w:t xml:space="preserve"> Present</w:t>
+              <w:t xml:space="preserve"> </w:t>
+            </w:r>
+            <w:r>
+              <w:t>Jun 2018</w:t>
             </w:r>
           </w:p>
           <w:p/>
@@ -1185,9 +1217,16 @@
                 <w:rFonts w:cs="Times"/>
                 <w:color w:val="000000"/>
               </w:rPr>
-              <w:t>BonAngel's</w:t>
+              <w:t>BonAngels</w:t>
             </w:r>
             <w:proofErr w:type="spellEnd"/>
+            <w:r>
+              <w:rPr>
+                <w:rFonts w:cs="Times"/>
+                <w:color w:val="000000"/>
+              </w:rPr>
+              <w:t>’</w:t>
+            </w:r>
             <w:r>
               <w:rPr>
                 <w:rFonts w:cs="Times"/>
@@ -1214,7 +1253,16 @@
           </w:tcPr>
           <w:p>
             <w:r>
-              <w:t>May 2016- Nov 2017</w:t>
+              <w:t xml:space="preserve">May 2016- </w:t>
+            </w:r>
+            <w:r>
+              <w:t>May</w:t>
+            </w:r>
+            <w:r>
+              <w:t xml:space="preserve"> 20</w:t>
+            </w:r>
+            <w:r>
+              <w:t>20</w:t>
             </w:r>
           </w:p>
         </w:tc>
@@ -1645,43 +1693,58 @@
               <w:ind w:left="522"/>
               <w:rPr>
                 <w:rFonts w:cs="Arial"/>
-                <w:color w:val="403152" w:themeColor="accent4" w:themeShade="80"/>
+                <w:color w:val="000000" w:themeColor="text1"/>
               </w:rPr>
             </w:pPr>
             <w:r>
+              <w:rPr>
+                <w:color w:val="000000" w:themeColor="text1"/>
+              </w:rPr>
               <w:t>Proficient in Microsoft Office</w:t>
             </w:r>
             <w:r>
               <w:rPr>
                 <w:rFonts w:hint="eastAsia"/>
+                <w:color w:val="000000" w:themeColor="text1"/>
               </w:rPr>
               <w:t xml:space="preserve"> </w:t>
             </w:r>
             <w:r>
+              <w:rPr>
+                <w:color w:val="000000" w:themeColor="text1"/>
+              </w:rPr>
               <w:t>(</w:t>
             </w:r>
             <w:r>
               <w:rPr>
                 <w:rFonts w:hint="eastAsia"/>
+                <w:color w:val="000000" w:themeColor="text1"/>
               </w:rPr>
               <w:t xml:space="preserve">Word, </w:t>
             </w:r>
             <w:r>
+              <w:rPr>
+                <w:color w:val="000000" w:themeColor="text1"/>
+              </w:rPr>
               <w:t xml:space="preserve">PowerPoint, </w:t>
             </w:r>
             <w:r>
               <w:rPr>
                 <w:rFonts w:hint="eastAsia"/>
+                <w:color w:val="000000" w:themeColor="text1"/>
               </w:rPr>
               <w:t>Excel</w:t>
             </w:r>
             <w:r>
+              <w:rPr>
+                <w:color w:val="000000" w:themeColor="text1"/>
+              </w:rPr>
               <w:t>)</w:t>
             </w:r>
             <w:r>
               <w:rPr>
                 <w:rFonts w:hint="eastAsia"/>
-                <w:color w:val="FF0000"/>
+                <w:color w:val="000000" w:themeColor="text1"/>
               </w:rPr>
               <w:t xml:space="preserve"> </w:t>
             </w:r>
@@ -1696,43 +1759,55 @@
               <w:ind w:left="522"/>
               <w:rPr>
                 <w:rFonts w:cs="Arial"/>
-                <w:color w:val="403152" w:themeColor="accent4" w:themeShade="80"/>
+                <w:color w:val="000000" w:themeColor="text1"/>
               </w:rPr>
             </w:pPr>
             <w:r>
               <w:rPr>
                 <w:rFonts w:cs="Arial"/>
-                <w:color w:val="403152" w:themeColor="accent4" w:themeShade="80"/>
-              </w:rPr>
-              <w:t xml:space="preserve">Experienced </w:t>
-            </w:r>
-            <w:proofErr w:type="gramStart"/>
+                <w:color w:val="000000" w:themeColor="text1"/>
+              </w:rPr>
+              <w:t xml:space="preserve">Experienced with </w:t>
+            </w:r>
             <w:r>
               <w:rPr>
                 <w:rFonts w:cs="Arial"/>
-                <w:color w:val="403152" w:themeColor="accent4" w:themeShade="80"/>
-              </w:rPr>
-              <w:t>with  Java</w:t>
-            </w:r>
-            <w:proofErr w:type="gramEnd"/>
+                <w:color w:val="000000" w:themeColor="text1"/>
+              </w:rPr>
+              <w:t xml:space="preserve">R, </w:t>
+            </w:r>
             <w:r>
               <w:rPr>
                 <w:rFonts w:cs="Arial"/>
-                <w:color w:val="403152" w:themeColor="accent4" w:themeShade="80"/>
-              </w:rPr>
-              <w:t>, Python, C</w:t>
+                <w:color w:val="000000" w:themeColor="text1"/>
+              </w:rPr>
+              <w:t>Python,</w:t>
             </w:r>
             <w:r>
               <w:rPr>
                 <w:rFonts w:cs="Arial"/>
-                <w:color w:val="403152" w:themeColor="accent4" w:themeShade="80"/>
+                <w:color w:val="000000" w:themeColor="text1"/>
+              </w:rPr>
+              <w:t xml:space="preserve"> Java,</w:t>
+            </w:r>
+            <w:r>
+              <w:rPr>
+                <w:rFonts w:cs="Arial"/>
+                <w:color w:val="000000" w:themeColor="text1"/>
+              </w:rPr>
+              <w:t xml:space="preserve"> C</w:t>
+            </w:r>
+            <w:r>
+              <w:rPr>
+                <w:rFonts w:cs="Arial"/>
+                <w:color w:val="000000" w:themeColor="text1"/>
               </w:rPr>
               <w:t xml:space="preserve">, </w:t>
             </w:r>
             <w:r>
               <w:rPr>
                 <w:rFonts w:cs="Arial"/>
-                <w:color w:val="403152" w:themeColor="accent4" w:themeShade="80"/>
+                <w:color w:val="000000" w:themeColor="text1"/>
               </w:rPr>
               <w:t>Rust</w:t>
             </w:r>

</xml_diff>

<commit_message>
add mock bulletpoints for Hyperconnect
</commit_message>
<xml_diff>
--- a/Resume.docx
+++ b/Resume.docx
@@ -7,8 +7,8 @@
         <w:spacing w:after="0" w:line="240" w:lineRule="auto"/>
         <w:jc w:val="center"/>
         <w:rPr>
-          <w:rFonts w:ascii="Constantia" w:hAnsi="Constantia"/>
-          <w:sz w:val="24"/>
+          <w:i/>
+          <w:sz w:val="20"/>
           <w:lang w:val="it-CH"/>
         </w:rPr>
       </w:pPr>
@@ -33,111 +33,102 @@
         <w:rPr>
           <w:sz w:val="20"/>
         </w:rPr>
-        <w:t xml:space="preserve">Available working period: </w:t>
+        <w:t xml:space="preserve">43, </w:t>
+      </w:r>
+      <w:proofErr w:type="spellStart"/>
+      <w:r>
+        <w:rPr>
+          <w:sz w:val="20"/>
+        </w:rPr>
+        <w:t>Majang-ro</w:t>
+      </w:r>
+      <w:proofErr w:type="spellEnd"/>
+      <w:r>
+        <w:rPr>
+          <w:sz w:val="20"/>
+        </w:rPr>
+        <w:t xml:space="preserve"> 39-gil, </w:t>
+      </w:r>
+      <w:proofErr w:type="spellStart"/>
+      <w:r>
+        <w:rPr>
+          <w:sz w:val="20"/>
+        </w:rPr>
+        <w:t>Seongdong-gu</w:t>
+      </w:r>
+      <w:proofErr w:type="spellEnd"/>
+      <w:r>
+        <w:rPr>
+          <w:sz w:val="20"/>
+        </w:rPr>
+        <w:t>, Seoul, Republic of Korea</w:t>
+      </w:r>
+    </w:p>
+    <w:p>
+      <w:pPr>
+        <w:spacing w:after="0" w:line="240" w:lineRule="auto"/>
+        <w:jc w:val="center"/>
+        <w:rPr>
+          <w:rStyle w:val="a7"/>
+          <w:sz w:val="20"/>
+          <w:lang w:val="it-CH"/>
+        </w:rPr>
+      </w:pPr>
+      <w:r>
+        <w:rPr>
+          <w:sz w:val="20"/>
+          <w:lang w:val="it-CH"/>
+        </w:rPr>
+        <w:t>(</w:t>
       </w:r>
       <w:r>
         <w:rPr>
           <w:sz w:val="20"/>
+          <w:lang w:val="it-CH"/>
         </w:rPr>
-        <w:t>Dec</w:t>
+        <w:t>+82</w:t>
       </w:r>
       <w:r>
         <w:rPr>
           <w:sz w:val="20"/>
+          <w:lang w:val="it-CH"/>
+        </w:rPr>
+        <w:t>)</w:t>
+      </w:r>
+      <w:r>
+        <w:rPr>
+          <w:sz w:val="20"/>
+          <w:lang w:val="it-CH"/>
         </w:rPr>
         <w:t xml:space="preserve"> </w:t>
       </w:r>
       <w:r>
         <w:rPr>
           <w:sz w:val="20"/>
+          <w:lang w:val="it-CH"/>
         </w:rPr>
-        <w:t>21</w:t>
+        <w:t>0</w:t>
       </w:r>
-      <w:r>
-        <w:rPr>
-          <w:sz w:val="20"/>
-        </w:rPr>
-        <w:t>st</w:t>
-      </w:r>
-      <w:r>
-        <w:rPr>
-          <w:sz w:val="20"/>
-        </w:rPr>
-        <w:t xml:space="preserve"> ~ Aug 27</w:t>
-      </w:r>
-      <w:r>
-        <w:rPr>
-          <w:rFonts w:hint="eastAsia"/>
-          <w:sz w:val="20"/>
-        </w:rPr>
-        <w:t>t</w:t>
-      </w:r>
-      <w:r>
-        <w:rPr>
-          <w:sz w:val="20"/>
-        </w:rPr>
-        <w:t>h</w:t>
-      </w:r>
-    </w:p>
-    <w:p>
-      <w:pPr>
-        <w:spacing w:after="0" w:line="240" w:lineRule="auto"/>
-        <w:jc w:val="center"/>
-        <w:rPr>
-          <w:i/>
-          <w:sz w:val="20"/>
-        </w:rPr>
-      </w:pPr>
-      <w:r>
-        <w:rPr>
-          <w:sz w:val="20"/>
-        </w:rPr>
-        <w:t xml:space="preserve">42-25, </w:t>
-      </w:r>
-      <w:proofErr w:type="spellStart"/>
-      <w:r>
-        <w:rPr>
-          <w:sz w:val="20"/>
-        </w:rPr>
-        <w:t>Cheomdanjungang-ro</w:t>
-      </w:r>
-      <w:proofErr w:type="spellEnd"/>
-      <w:r>
-        <w:rPr>
-          <w:sz w:val="20"/>
-        </w:rPr>
-        <w:t xml:space="preserve"> 181beon-gil, </w:t>
-      </w:r>
-      <w:proofErr w:type="spellStart"/>
-      <w:r>
-        <w:rPr>
-          <w:sz w:val="20"/>
-        </w:rPr>
-        <w:t>Gwangsan-gu</w:t>
-      </w:r>
-      <w:proofErr w:type="spellEnd"/>
-      <w:r>
-        <w:rPr>
-          <w:sz w:val="20"/>
-        </w:rPr>
-        <w:t>, Gwangju, Korea</w:t>
-      </w:r>
-    </w:p>
-    <w:p>
-      <w:pPr>
-        <w:spacing w:after="0" w:line="240" w:lineRule="auto"/>
-        <w:jc w:val="center"/>
-        <w:rPr>
-          <w:rStyle w:val="Hyperlink"/>
-          <w:sz w:val="20"/>
-        </w:rPr>
-      </w:pPr>
       <w:r>
         <w:rPr>
           <w:sz w:val="20"/>
           <w:lang w:val="it-CH"/>
         </w:rPr>
-        <w:t xml:space="preserve">(+82) 10-9176-9412 | </w:t>
+        <w:t>10-9176-9412</w:t>
+      </w:r>
+      <w:r>
+        <w:rPr>
+          <w:sz w:val="20"/>
+          <w:lang w:val="it-CH"/>
+        </w:rPr>
+        <w:t>,</w:t>
+      </w:r>
+      <w:r>
+        <w:rPr>
+          <w:sz w:val="20"/>
+          <w:lang w:val="it-CH"/>
+        </w:rPr>
+        <w:t xml:space="preserve"> </w:t>
       </w:r>
       <w:r>
         <w:rPr>
@@ -146,23 +137,15 @@
         </w:rPr>
         <w:t>myeongjin.kang@kaist.ac.kr</w:t>
       </w:r>
-      <w:r>
+    </w:p>
+    <w:p>
+      <w:pPr>
+        <w:spacing w:after="0" w:line="240" w:lineRule="auto"/>
+        <w:jc w:val="center"/>
         <w:rPr>
           <w:sz w:val="20"/>
           <w:lang w:val="it-CH"/>
         </w:rPr>
-        <w:tab/>
-      </w:r>
-    </w:p>
-    <w:p>
-      <w:pPr>
-        <w:spacing w:after="0" w:line="240" w:lineRule="auto"/>
-        <w:jc w:val="center"/>
-        <w:rPr>
-          <w:color w:val="0000FF" w:themeColor="hyperlink"/>
-          <w:sz w:val="20"/>
-          <w:u w:val="single"/>
-        </w:rPr>
       </w:pPr>
     </w:p>
     <w:p>
@@ -171,12 +154,13 @@
         <w:jc w:val="center"/>
         <w:rPr>
           <w:sz w:val="20"/>
+          <w:lang w:val="it-CH"/>
         </w:rPr>
       </w:pPr>
     </w:p>
     <w:tbl>
       <w:tblPr>
-        <w:tblStyle w:val="TableGrid"/>
+        <w:tblStyle w:val="a3"/>
         <w:tblW w:w="10638" w:type="dxa"/>
         <w:tblBorders>
           <w:top w:val="single" w:sz="4" w:space="0" w:color="000000"/>
@@ -318,7 +302,7 @@
           </w:p>
           <w:p>
             <w:pPr>
-              <w:pStyle w:val="ListParagraph"/>
+              <w:pStyle w:val="a4"/>
               <w:numPr>
                 <w:ilvl w:val="0"/>
                 <w:numId w:val="3"/>
@@ -327,32 +311,32 @@
             </w:pPr>
             <w:r>
               <w:rPr>
-                <w:rFonts w:ascii="Calibri" w:eastAsia="Malgun Gothic" w:hAnsi="Calibri" w:cs="Times New Roman" w:hint="eastAsia"/>
+                <w:rFonts w:ascii="Calibri" w:eastAsia="맑은 고딕" w:hAnsi="Calibri" w:cs="Times New Roman" w:hint="eastAsia"/>
               </w:rPr>
               <w:t xml:space="preserve">B.S. </w:t>
             </w:r>
             <w:r>
               <w:rPr>
-                <w:rFonts w:ascii="Calibri" w:eastAsia="Malgun Gothic" w:hAnsi="Calibri" w:cs="Times New Roman"/>
+                <w:rFonts w:ascii="Calibri" w:eastAsia="맑은 고딕" w:hAnsi="Calibri" w:cs="Times New Roman"/>
               </w:rPr>
               <w:t>in Computer Science and Business</w:t>
             </w:r>
             <w:r>
               <w:rPr>
-                <w:rFonts w:ascii="Calibri" w:eastAsia="Malgun Gothic" w:hAnsi="Calibri" w:cs="Times New Roman"/>
+                <w:rFonts w:ascii="Calibri" w:eastAsia="맑은 고딕" w:hAnsi="Calibri" w:cs="Times New Roman"/>
               </w:rPr>
               <w:t xml:space="preserve"> &amp;</w:t>
             </w:r>
             <w:r>
               <w:rPr>
-                <w:rFonts w:ascii="Calibri" w:eastAsia="Malgun Gothic" w:hAnsi="Calibri" w:cs="Times New Roman"/>
+                <w:rFonts w:ascii="Calibri" w:eastAsia="맑은 고딕" w:hAnsi="Calibri" w:cs="Times New Roman"/>
               </w:rPr>
               <w:t xml:space="preserve"> Technology Management</w:t>
             </w:r>
           </w:p>
           <w:p>
             <w:pPr>
-              <w:pStyle w:val="ListParagraph"/>
+              <w:pStyle w:val="a4"/>
               <w:numPr>
                 <w:ilvl w:val="0"/>
                 <w:numId w:val="3"/>
@@ -361,13 +345,13 @@
             </w:pPr>
             <w:r>
               <w:rPr>
-                <w:rFonts w:ascii="Calibri" w:eastAsia="Malgun Gothic" w:hAnsi="Calibri" w:cs="Times New Roman"/>
+                <w:rFonts w:ascii="Calibri" w:eastAsia="맑은 고딕" w:hAnsi="Calibri" w:cs="Times New Roman"/>
               </w:rPr>
               <w:t xml:space="preserve">Expected to graduate </w:t>
             </w:r>
             <w:r>
               <w:rPr>
-                <w:rFonts w:ascii="Calibri" w:eastAsia="Malgun Gothic" w:hAnsi="Calibri" w:cs="Times New Roman"/>
+                <w:rFonts w:ascii="Calibri" w:eastAsia="맑은 고딕" w:hAnsi="Calibri" w:cs="Times New Roman"/>
               </w:rPr>
               <w:t>Aug 2022</w:t>
             </w:r>
@@ -376,7 +360,7 @@
       </w:tr>
       <w:tr>
         <w:trPr>
-          <w:trHeight w:val="692"/>
+          <w:trHeight w:val="693"/>
         </w:trPr>
         <w:tc>
           <w:tcPr>
@@ -513,7 +497,7 @@
       </w:tr>
       <w:tr>
         <w:trPr>
-          <w:trHeight w:val="1678"/>
+          <w:trHeight w:val="2213"/>
         </w:trPr>
         <w:tc>
           <w:tcPr>
@@ -527,34 +511,28 @@
           </w:tcPr>
           <w:p>
             <w:r>
-              <w:t>Dec</w:t>
+              <w:t xml:space="preserve">Dec 2020 </w:t>
+            </w:r>
+            <w:r>
+              <w:t>–</w:t>
             </w:r>
             <w:r>
               <w:rPr>
                 <w:rFonts w:hint="eastAsia"/>
               </w:rPr>
-              <w:t xml:space="preserve"> 2017 </w:t>
-            </w:r>
-            <w:r>
-              <w:t>–</w:t>
+              <w:t xml:space="preserve"> </w:t>
+            </w:r>
+            <w:r>
+              <w:t>Jun</w:t>
             </w:r>
             <w:r>
               <w:rPr>
                 <w:rFonts w:hint="eastAsia"/>
               </w:rPr>
-              <w:t xml:space="preserve"> </w:t>
-            </w:r>
-            <w:r>
-              <w:t>Feb</w:t>
-            </w:r>
-            <w:r>
-              <w:rPr>
-                <w:rFonts w:hint="eastAsia"/>
-              </w:rPr>
-              <w:t xml:space="preserve"> 201</w:t>
-            </w:r>
-            <w:r>
-              <w:t>8</w:t>
+              <w:t xml:space="preserve"> 20</w:t>
+            </w:r>
+            <w:r>
+              <w:t>21</w:t>
             </w:r>
           </w:p>
         </w:tc>
@@ -580,28 +558,28 @@
                 <w:rFonts w:cs="Arial"/>
                 <w:b/>
               </w:rPr>
-              <w:t xml:space="preserve">PUBG (PLAYERUNKNOWN’S </w:t>
-            </w:r>
-            <w:proofErr w:type="gramStart"/>
-            <w:r>
-              <w:rPr>
-                <w:rFonts w:cs="Arial"/>
-                <w:b/>
-              </w:rPr>
-              <w:t>BATTLEGROUND)</w:t>
-            </w:r>
-            <w:r>
-              <w:t xml:space="preserve">   </w:t>
-            </w:r>
-            <w:proofErr w:type="gramEnd"/>
-            <w:r>
-              <w:t xml:space="preserve">                                                                     </w:t>
-            </w:r>
-            <w:r>
-              <w:rPr>
-                <w:rFonts w:cs="Arial"/>
-              </w:rPr>
-              <w:t>Daejeon, Korea</w:t>
+              <w:t xml:space="preserve">HYPERCONNECT                                                      </w:t>
+            </w:r>
+            <w:r>
+              <w:t xml:space="preserve">                                                                 </w:t>
+            </w:r>
+            <w:r>
+              <w:t xml:space="preserve">     </w:t>
+            </w:r>
+            <w:r>
+              <w:t xml:space="preserve">       </w:t>
+            </w:r>
+            <w:r>
+              <w:rPr>
+                <w:rFonts w:cs="Arial"/>
+              </w:rPr>
+              <w:t>Seoul</w:t>
+            </w:r>
+            <w:r>
+              <w:rPr>
+                <w:rFonts w:cs="Arial"/>
+              </w:rPr>
+              <w:t>, Korea</w:t>
             </w:r>
           </w:p>
           <w:p>
@@ -616,12 +594,18 @@
               <w:rPr>
                 <w:i/>
               </w:rPr>
-              <w:t>Consulting, Gaming Start-up</w:t>
+              <w:t xml:space="preserve">CPO </w:t>
+            </w:r>
+            <w:r>
+              <w:rPr>
+                <w:i/>
+              </w:rPr>
+              <w:t>Support Intern, IT Start-up</w:t>
             </w:r>
           </w:p>
           <w:p>
             <w:pPr>
-              <w:pStyle w:val="ListParagraph"/>
+              <w:pStyle w:val="a4"/>
               <w:numPr>
                 <w:ilvl w:val="0"/>
                 <w:numId w:val="20"/>
@@ -635,12 +619,42 @@
               <w:rPr>
                 <w:rFonts w:cs="Arial"/>
               </w:rPr>
-              <w:t>Designed 2018, 2019 e-sports strategy of PUBG with 5 people team.</w:t>
+              <w:t>Defined core user of Hakuna</w:t>
+            </w:r>
+            <w:r>
+              <w:rPr>
+                <w:rFonts w:cs="Arial"/>
+              </w:rPr>
+              <w:t xml:space="preserve"> Live</w:t>
+            </w:r>
+            <w:r>
+              <w:rPr>
+                <w:rFonts w:cs="Arial"/>
+              </w:rPr>
+              <w:t xml:space="preserve"> with analyzing 3,000,000+ user behavior</w:t>
+            </w:r>
+            <w:r>
+              <w:rPr>
+                <w:rFonts w:cs="Arial"/>
+              </w:rPr>
+              <w:t>s</w:t>
+            </w:r>
+            <w:r>
+              <w:rPr>
+                <w:rFonts w:cs="Arial"/>
+              </w:rPr>
+              <w:t xml:space="preserve"> using Amplitude</w:t>
+            </w:r>
+            <w:r>
+              <w:rPr>
+                <w:rFonts w:cs="Arial"/>
+              </w:rPr>
+              <w:t>.</w:t>
             </w:r>
           </w:p>
           <w:p>
             <w:pPr>
-              <w:pStyle w:val="ListParagraph"/>
+              <w:pStyle w:val="a4"/>
               <w:numPr>
                 <w:ilvl w:val="0"/>
                 <w:numId w:val="20"/>
@@ -654,20 +668,131 @@
               <w:rPr>
                 <w:rFonts w:cs="Arial"/>
               </w:rPr>
-              <w:t xml:space="preserve">Classified e-sports market to premier, major, minor and described strategies to give </w:t>
-            </w:r>
-            <w:r>
-              <w:rPr>
-                <w:rFonts w:cs="Arial"/>
-              </w:rPr>
-              <w:t>the sense of escape.</w:t>
+              <w:t xml:space="preserve">Proposed strategies to decrease </w:t>
+            </w:r>
+            <w:r>
+              <w:rPr>
+                <w:rFonts w:cs="Arial"/>
+              </w:rPr>
+              <w:t xml:space="preserve">user acquisition cost with benchmarking </w:t>
+            </w:r>
+            <w:r>
+              <w:rPr>
+                <w:rFonts w:cs="Arial"/>
+              </w:rPr>
+              <w:t>30+ social video applications</w:t>
+            </w:r>
+            <w:r>
+              <w:rPr>
+                <w:rFonts w:cs="Arial"/>
+              </w:rPr>
+              <w:t>.</w:t>
+            </w:r>
+          </w:p>
+          <w:p>
+            <w:pPr>
+              <w:rPr>
+                <w:rFonts w:cs="Arial"/>
+                <w:i/>
+                <w:iCs/>
+              </w:rPr>
+            </w:pPr>
+            <w:r>
+              <w:rPr>
+                <w:rFonts w:cs="Arial"/>
+                <w:i/>
+                <w:iCs/>
+              </w:rPr>
+              <w:t>Associate Product Manager</w:t>
+            </w:r>
+            <w:r>
+              <w:rPr>
+                <w:rFonts w:cs="Arial"/>
+                <w:i/>
+                <w:iCs/>
+              </w:rPr>
+              <w:t>, Hakuna Live</w:t>
+            </w:r>
+          </w:p>
+          <w:p>
+            <w:pPr>
+              <w:pStyle w:val="a4"/>
+              <w:numPr>
+                <w:ilvl w:val="0"/>
+                <w:numId w:val="20"/>
+              </w:numPr>
+              <w:ind w:left="565"/>
+              <w:rPr>
+                <w:rFonts w:cs="Arial"/>
+              </w:rPr>
+            </w:pPr>
+            <w:r>
+              <w:rPr>
+                <w:rFonts w:cs="Arial"/>
+              </w:rPr>
+              <w:t xml:space="preserve">Defined, developed and implemented </w:t>
+            </w:r>
+            <w:r>
+              <w:rPr>
+                <w:rFonts w:cs="Arial"/>
+              </w:rPr>
+              <w:t>5</w:t>
+            </w:r>
+            <w:r>
+              <w:rPr>
+                <w:rFonts w:cs="Arial"/>
+              </w:rPr>
+              <w:t xml:space="preserve"> </w:t>
+            </w:r>
+            <w:r>
+              <w:rPr>
+                <w:rFonts w:cs="Arial"/>
+              </w:rPr>
+              <w:t>strategies</w:t>
+            </w:r>
+            <w:r>
+              <w:rPr>
+                <w:rFonts w:cs="Arial"/>
+              </w:rPr>
+              <w:t xml:space="preserve"> and increase retention by 3x </w:t>
+            </w:r>
+          </w:p>
+          <w:p>
+            <w:pPr>
+              <w:pStyle w:val="a4"/>
+              <w:numPr>
+                <w:ilvl w:val="0"/>
+                <w:numId w:val="20"/>
+              </w:numPr>
+              <w:ind w:left="565"/>
+              <w:rPr>
+                <w:rFonts w:cs="Arial"/>
+              </w:rPr>
+            </w:pPr>
+            <w:r>
+              <w:rPr>
+                <w:rFonts w:cs="Arial"/>
+              </w:rPr>
+              <w:t>Managed</w:t>
+            </w:r>
+            <w:r>
+              <w:rPr>
+                <w:rFonts w:cs="Arial"/>
+              </w:rPr>
+              <w:t xml:space="preserve"> 7 </w:t>
+            </w:r>
+            <w:r>
+              <w:rPr>
+                <w:rFonts w:cs="Arial"/>
+              </w:rPr>
+              <w:t>people team… and increased team efficiency with …</w:t>
             </w:r>
           </w:p>
         </w:tc>
       </w:tr>
       <w:tr>
         <w:trPr>
-          <w:trHeight w:val="1115"/>
+          <w:trHeight w:val="1359"/>
         </w:trPr>
         <w:tc>
           <w:tcPr>
@@ -687,28 +812,28 @@
               <w:rPr>
                 <w:rFonts w:hint="eastAsia"/>
               </w:rPr>
-              <w:t xml:space="preserve"> 2016</w:t>
-            </w:r>
-            <w:r>
+              <w:t xml:space="preserve"> 2017 </w:t>
+            </w:r>
+            <w:r>
+              <w:t>–</w:t>
+            </w:r>
+            <w:r>
+              <w:rPr>
+                <w:rFonts w:hint="eastAsia"/>
+              </w:rPr>
               <w:t xml:space="preserve"> </w:t>
             </w:r>
             <w:r>
-              <w:t>–</w:t>
+              <w:t>Feb</w:t>
             </w:r>
             <w:r>
               <w:rPr>
                 <w:rFonts w:hint="eastAsia"/>
               </w:rPr>
-              <w:t xml:space="preserve"> </w:t>
-            </w:r>
-            <w:r>
-              <w:t>Feb</w:t>
-            </w:r>
-            <w:r>
-              <w:rPr>
-                <w:rFonts w:hint="eastAsia"/>
-              </w:rPr>
-              <w:t xml:space="preserve"> 2017</w:t>
+              <w:t xml:space="preserve"> 201</w:t>
+            </w:r>
+            <w:r>
+              <w:t>8</w:t>
             </w:r>
           </w:p>
         </w:tc>
@@ -726,23 +851,61 @@
             <w:pPr>
               <w:rPr>
                 <w:rFonts w:cs="Arial"/>
+                <w:b/>
               </w:rPr>
             </w:pPr>
+            <w:proofErr w:type="spellStart"/>
             <w:r>
               <w:rPr>
                 <w:rFonts w:cs="Arial"/>
                 <w:b/>
               </w:rPr>
-              <w:t>Dr. Kitchen</w:t>
-            </w:r>
-            <w:r>
-              <w:t xml:space="preserve">                                                                                                                                            </w:t>
-            </w:r>
-            <w:r>
-              <w:rPr>
-                <w:rFonts w:cs="Arial"/>
-              </w:rPr>
-              <w:t xml:space="preserve"> Seoul, Korea</w:t>
+              <w:t>PlayerUnknown’s</w:t>
+            </w:r>
+            <w:proofErr w:type="spellEnd"/>
+            <w:r>
+              <w:rPr>
+                <w:rFonts w:cs="Arial"/>
+                <w:b/>
+              </w:rPr>
+              <w:t xml:space="preserve"> Battlegrounds (a </w:t>
+            </w:r>
+            <w:proofErr w:type="spellStart"/>
+            <w:r>
+              <w:rPr>
+                <w:rFonts w:cs="Arial"/>
+                <w:b/>
+              </w:rPr>
+              <w:t>Krafton</w:t>
+            </w:r>
+            <w:proofErr w:type="spellEnd"/>
+            <w:r>
+              <w:rPr>
+                <w:rFonts w:cs="Arial"/>
+                <w:b/>
+              </w:rPr>
+              <w:t xml:space="preserve"> </w:t>
+            </w:r>
+            <w:proofErr w:type="gramStart"/>
+            <w:r>
+              <w:rPr>
+                <w:rFonts w:cs="Arial"/>
+                <w:b/>
+              </w:rPr>
+              <w:t>Company)</w:t>
+            </w:r>
+            <w:r>
+              <w:t xml:space="preserve">   </w:t>
+            </w:r>
+            <w:proofErr w:type="gramEnd"/>
+            <w:r>
+              <w:t xml:space="preserve">                                                       </w:t>
+            </w:r>
+            <w:r>
+              <w:rPr>
+                <w:rFonts w:cs="Arial"/>
+              </w:rPr>
+              <w:t>Daejeon, Korea</w:t>
             </w:r>
           </w:p>
           <w:p>
@@ -757,18 +920,18 @@
               <w:rPr>
                 <w:i/>
               </w:rPr>
-              <w:t xml:space="preserve">Internship, </w:t>
+              <w:t>Industry-University Cooperation Project</w:t>
             </w:r>
             <w:r>
               <w:rPr>
                 <w:i/>
               </w:rPr>
-              <w:t>Diabetic Dietary Management Service Start-up</w:t>
+              <w:t>, Gaming Start-up</w:t>
             </w:r>
           </w:p>
           <w:p>
             <w:pPr>
-              <w:pStyle w:val="ListParagraph"/>
+              <w:pStyle w:val="a4"/>
               <w:numPr>
                 <w:ilvl w:val="0"/>
                 <w:numId w:val="20"/>
@@ -782,12 +945,12 @@
               <w:rPr>
                 <w:rFonts w:cs="Arial"/>
               </w:rPr>
-              <w:t>Hypothesized the needs of type 2 diabetes patients’ diet and verified it through surveying 50+ people at hospitals and online diabetes cafes.</w:t>
+              <w:t>Designed 2018, 2019 e-sports strategy of PUBG with 5 people team.</w:t>
             </w:r>
           </w:p>
           <w:p>
             <w:pPr>
-              <w:pStyle w:val="ListParagraph"/>
+              <w:pStyle w:val="a4"/>
               <w:numPr>
                 <w:ilvl w:val="0"/>
                 <w:numId w:val="20"/>
@@ -801,14 +964,14 @@
               <w:rPr>
                 <w:rFonts w:cs="Arial"/>
               </w:rPr>
-              <w:t>Benchmarked online cafe, SNS, and other diabetes app and proposed an age segmented group community system that can build a sense of belonging in the app.</w:t>
+              <w:t>Classified e-sports market to premier, major, minor and described strategies to give the sense of escape.</w:t>
             </w:r>
           </w:p>
         </w:tc>
       </w:tr>
       <w:tr>
         <w:trPr>
-          <w:trHeight w:val="1711"/>
+          <w:trHeight w:val="1629"/>
         </w:trPr>
         <w:tc>
           <w:tcPr>
@@ -822,19 +985,34 @@
           </w:tcPr>
           <w:p>
             <w:r>
-              <w:t>Sep 2016</w:t>
+              <w:t>Dec</w:t>
             </w:r>
             <w:r>
               <w:rPr>
                 <w:rFonts w:hint="eastAsia"/>
               </w:rPr>
+              <w:t xml:space="preserve"> 2016</w:t>
+            </w:r>
+            <w:r>
               <w:t xml:space="preserve"> </w:t>
             </w:r>
             <w:r>
               <w:t>–</w:t>
             </w:r>
             <w:r>
-              <w:t xml:space="preserve"> Dec 2016</w:t>
+              <w:rPr>
+                <w:rFonts w:hint="eastAsia"/>
+              </w:rPr>
+              <w:t xml:space="preserve"> </w:t>
+            </w:r>
+            <w:r>
+              <w:t>Feb</w:t>
+            </w:r>
+            <w:r>
+              <w:rPr>
+                <w:rFonts w:hint="eastAsia"/>
+              </w:rPr>
+              <w:t xml:space="preserve"> 2017</w:t>
             </w:r>
           </w:p>
         </w:tc>
@@ -852,26 +1030,23 @@
             <w:pPr>
               <w:rPr>
                 <w:rFonts w:cs="Arial"/>
+              </w:rPr>
+            </w:pPr>
+            <w:r>
+              <w:rPr>
+                <w:rFonts w:cs="Arial"/>
                 <w:b/>
-                <w:color w:val="002060"/>
-              </w:rPr>
-            </w:pPr>
-            <w:r>
-              <w:rPr>
-                <w:rFonts w:cs="Arial"/>
-                <w:b/>
-              </w:rPr>
-              <w:t>4Real</w:t>
-            </w:r>
-            <w:r>
-              <w:t xml:space="preserve">                                                                                                                                                 </w:t>
-            </w:r>
-            <w:r>
-              <w:rPr>
-                <w:rFonts w:cs="Arial" w:hint="eastAsia"/>
-                <w:color w:val="000000" w:themeColor="text1"/>
-              </w:rPr>
-              <w:t xml:space="preserve"> Daejeon, Korea </w:t>
+              </w:rPr>
+              <w:t>Dr. Kitchen</w:t>
+            </w:r>
+            <w:r>
+              <w:t xml:space="preserve">                                                                                                                                            </w:t>
+            </w:r>
+            <w:r>
+              <w:rPr>
+                <w:rFonts w:cs="Arial"/>
+              </w:rPr>
+              <w:t xml:space="preserve"> Seoul, Korea</w:t>
             </w:r>
           </w:p>
           <w:p>
@@ -882,32 +1057,22 @@
                 <w:color w:val="000000" w:themeColor="text1"/>
               </w:rPr>
             </w:pPr>
-            <w:proofErr w:type="gramStart"/>
-            <w:r>
-              <w:rPr>
-                <w:rFonts w:hint="eastAsia"/>
+            <w:r>
+              <w:rPr>
                 <w:i/>
               </w:rPr>
-              <w:t>Partnership(</w:t>
-            </w:r>
-            <w:proofErr w:type="gramEnd"/>
-            <w:r>
-              <w:rPr>
-                <w:rFonts w:hint="eastAsia"/>
+              <w:t xml:space="preserve">Internship, </w:t>
+            </w:r>
+            <w:r>
+              <w:rPr>
                 <w:i/>
               </w:rPr>
-              <w:t>Consulting)</w:t>
-            </w:r>
-            <w:r>
-              <w:rPr>
-                <w:i/>
-              </w:rPr>
-              <w:t>, Augmented Reality Research Start-up</w:t>
+              <w:t>Diabetic Dietary Management Service Start-up</w:t>
             </w:r>
           </w:p>
           <w:p>
             <w:pPr>
-              <w:pStyle w:val="ListParagraph"/>
+              <w:pStyle w:val="a4"/>
               <w:numPr>
                 <w:ilvl w:val="0"/>
                 <w:numId w:val="20"/>
@@ -919,32 +1084,14 @@
             </w:pPr>
             <w:r>
               <w:rPr>
-                <w:rFonts w:cs="Arial" w:hint="eastAsia"/>
-              </w:rPr>
-              <w:t>Managed oversea</w:t>
-            </w:r>
-            <w:r>
-              <w:rPr>
-                <w:rFonts w:cs="Arial"/>
-              </w:rPr>
-              <w:t>s</w:t>
-            </w:r>
-            <w:r>
-              <w:rPr>
-                <w:rFonts w:cs="Arial" w:hint="eastAsia"/>
-              </w:rPr>
-              <w:t xml:space="preserve"> marketing </w:t>
-            </w:r>
-            <w:r>
-              <w:rPr>
-                <w:rFonts w:cs="Arial"/>
-              </w:rPr>
-              <w:t>by researching major advertisement platforms in China and U.S and suggested Google and Weibo.</w:t>
+                <w:rFonts w:cs="Arial"/>
+              </w:rPr>
+              <w:t>Hypothesized the needs of type 2 diabetes patients’ diet and verified it through surveying 50+ people at hospitals and online diabetes cafes.</w:t>
             </w:r>
           </w:p>
           <w:p>
             <w:pPr>
-              <w:pStyle w:val="ListParagraph"/>
+              <w:pStyle w:val="a4"/>
               <w:numPr>
                 <w:ilvl w:val="0"/>
                 <w:numId w:val="20"/>
@@ -958,7 +1105,7 @@
               <w:rPr>
                 <w:rFonts w:cs="Arial"/>
               </w:rPr>
-              <w:t>Hypothesized that the company’s after service is the main problem and interviewed all product customer to verify.</w:t>
+              <w:t>Benchmarked online cafe, SNS, and other diabetes app and proposed an age segmented group community system that can build a sense of belonging in the app.</w:t>
             </w:r>
           </w:p>
         </w:tc>
@@ -996,7 +1143,7 @@
       </w:tr>
       <w:tr>
         <w:trPr>
-          <w:trHeight w:val="1129"/>
+          <w:trHeight w:val="1655"/>
         </w:trPr>
         <w:tc>
           <w:tcPr>
@@ -1031,7 +1178,7 @@
               <w:t xml:space="preserve"> </w:t>
             </w:r>
             <w:r>
-              <w:t>Jun 2018</w:t>
+              <w:t>Aug 2018</w:t>
             </w:r>
           </w:p>
           <w:p/>
@@ -1160,14 +1307,7 @@
                 <w:rFonts w:cs="Times"/>
                 <w:color w:val="000000"/>
               </w:rPr>
-              <w:t>D</w:t>
-            </w:r>
-            <w:r>
-              <w:rPr>
-                <w:rFonts w:cs="Times"/>
-                <w:color w:val="000000"/>
-              </w:rPr>
-              <w:t>esigned 6</w:t>
+              <w:t>Designed 6</w:t>
             </w:r>
             <w:r>
               <w:rPr>
@@ -1217,16 +1357,9 @@
                 <w:rFonts w:cs="Times"/>
                 <w:color w:val="000000"/>
               </w:rPr>
-              <w:t>BonAngels</w:t>
+              <w:t>BonAngel's</w:t>
             </w:r>
             <w:proofErr w:type="spellEnd"/>
-            <w:r>
-              <w:rPr>
-                <w:rFonts w:cs="Times"/>
-                <w:color w:val="000000"/>
-              </w:rPr>
-              <w:t>’</w:t>
-            </w:r>
             <w:r>
               <w:rPr>
                 <w:rFonts w:cs="Times"/>
@@ -1239,7 +1372,7 @@
       </w:tr>
       <w:tr>
         <w:trPr>
-          <w:trHeight w:val="663"/>
+          <w:trHeight w:val="94"/>
         </w:trPr>
         <w:tc>
           <w:tcPr>
@@ -1256,13 +1389,7 @@
               <w:t xml:space="preserve">May 2016- </w:t>
             </w:r>
             <w:r>
-              <w:t>May</w:t>
-            </w:r>
-            <w:r>
-              <w:t xml:space="preserve"> 20</w:t>
-            </w:r>
-            <w:r>
-              <w:t>20</w:t>
+              <w:t>Nov 2019</w:t>
             </w:r>
           </w:p>
         </w:tc>
@@ -1371,7 +1498,7 @@
       </w:tr>
       <w:tr>
         <w:trPr>
-          <w:trHeight w:val="1129"/>
+          <w:trHeight w:val="1430"/>
         </w:trPr>
         <w:tc>
           <w:tcPr>
@@ -1518,7 +1645,7 @@
           </w:p>
           <w:p>
             <w:pPr>
-              <w:pStyle w:val="ListParagraph"/>
+              <w:pStyle w:val="a4"/>
               <w:numPr>
                 <w:ilvl w:val="0"/>
                 <w:numId w:val="10"/>
@@ -1539,7 +1666,7 @@
       </w:tr>
       <w:tr>
         <w:trPr>
-          <w:trHeight w:val="691"/>
+          <w:trHeight w:val="648"/>
         </w:trPr>
         <w:tc>
           <w:tcPr>
@@ -1644,7 +1771,7 @@
       </w:tr>
       <w:tr>
         <w:trPr>
-          <w:trHeight w:val="640"/>
+          <w:trHeight w:val="665"/>
         </w:trPr>
         <w:tc>
           <w:tcPr>
@@ -1685,7 +1812,7 @@
           </w:tcPr>
           <w:p>
             <w:pPr>
-              <w:pStyle w:val="ListParagraph"/>
+              <w:pStyle w:val="a4"/>
               <w:numPr>
                 <w:ilvl w:val="0"/>
                 <w:numId w:val="10"/>
@@ -1693,65 +1820,50 @@
               <w:ind w:left="522"/>
               <w:rPr>
                 <w:rFonts w:cs="Arial"/>
-                <w:color w:val="000000" w:themeColor="text1"/>
+                <w:color w:val="403152" w:themeColor="accent4" w:themeShade="80"/>
               </w:rPr>
             </w:pPr>
             <w:r>
-              <w:rPr>
-                <w:color w:val="000000" w:themeColor="text1"/>
-              </w:rPr>
               <w:t>Proficient in Microsoft Office</w:t>
             </w:r>
             <w:r>
               <w:rPr>
                 <w:rFonts w:hint="eastAsia"/>
-                <w:color w:val="000000" w:themeColor="text1"/>
               </w:rPr>
               <w:t xml:space="preserve"> </w:t>
             </w:r>
             <w:r>
-              <w:rPr>
-                <w:color w:val="000000" w:themeColor="text1"/>
-              </w:rPr>
               <w:t>(</w:t>
             </w:r>
             <w:r>
               <w:rPr>
                 <w:rFonts w:hint="eastAsia"/>
-                <w:color w:val="000000" w:themeColor="text1"/>
               </w:rPr>
               <w:t xml:space="preserve">Word, </w:t>
             </w:r>
             <w:r>
-              <w:rPr>
-                <w:color w:val="000000" w:themeColor="text1"/>
-              </w:rPr>
               <w:t xml:space="preserve">PowerPoint, </w:t>
             </w:r>
             <w:r>
               <w:rPr>
                 <w:rFonts w:hint="eastAsia"/>
-                <w:color w:val="000000" w:themeColor="text1"/>
               </w:rPr>
               <w:t>Excel</w:t>
             </w:r>
             <w:r>
-              <w:rPr>
-                <w:color w:val="000000" w:themeColor="text1"/>
-              </w:rPr>
               <w:t>)</w:t>
             </w:r>
             <w:r>
               <w:rPr>
                 <w:rFonts w:hint="eastAsia"/>
-                <w:color w:val="000000" w:themeColor="text1"/>
+                <w:color w:val="FF0000"/>
               </w:rPr>
               <w:t xml:space="preserve"> </w:t>
             </w:r>
           </w:p>
           <w:p>
             <w:pPr>
-              <w:pStyle w:val="ListParagraph"/>
+              <w:pStyle w:val="a4"/>
               <w:numPr>
                 <w:ilvl w:val="0"/>
                 <w:numId w:val="10"/>
@@ -1759,57 +1871,36 @@
               <w:ind w:left="522"/>
               <w:rPr>
                 <w:rFonts w:cs="Arial"/>
+                <w:color w:val="403152" w:themeColor="accent4" w:themeShade="80"/>
+              </w:rPr>
+            </w:pPr>
+            <w:r>
+              <w:rPr>
+                <w:rFonts w:cs="Arial"/>
                 <w:color w:val="000000" w:themeColor="text1"/>
               </w:rPr>
-            </w:pPr>
+              <w:t xml:space="preserve">Experienced </w:t>
+            </w:r>
             <w:r>
               <w:rPr>
                 <w:rFonts w:cs="Arial"/>
                 <w:color w:val="000000" w:themeColor="text1"/>
               </w:rPr>
-              <w:t xml:space="preserve">Experienced with </w:t>
+              <w:t xml:space="preserve">with </w:t>
             </w:r>
             <w:r>
               <w:rPr>
                 <w:rFonts w:cs="Arial"/>
                 <w:color w:val="000000" w:themeColor="text1"/>
               </w:rPr>
-              <w:t xml:space="preserve">R, </w:t>
+              <w:t xml:space="preserve">R, SQL, Python, C, Rust, </w:t>
             </w:r>
             <w:r>
               <w:rPr>
                 <w:rFonts w:cs="Arial"/>
                 <w:color w:val="000000" w:themeColor="text1"/>
               </w:rPr>
-              <w:t>Python,</w:t>
-            </w:r>
-            <w:r>
-              <w:rPr>
-                <w:rFonts w:cs="Arial"/>
-                <w:color w:val="000000" w:themeColor="text1"/>
-              </w:rPr>
-              <w:t xml:space="preserve"> Java,</w:t>
-            </w:r>
-            <w:r>
-              <w:rPr>
-                <w:rFonts w:cs="Arial"/>
-                <w:color w:val="000000" w:themeColor="text1"/>
-              </w:rPr>
-              <w:t xml:space="preserve"> C</w:t>
-            </w:r>
-            <w:r>
-              <w:rPr>
-                <w:rFonts w:cs="Arial"/>
-                <w:color w:val="000000" w:themeColor="text1"/>
-              </w:rPr>
-              <w:t xml:space="preserve">, </w:t>
-            </w:r>
-            <w:r>
-              <w:rPr>
-                <w:rFonts w:cs="Arial"/>
-                <w:color w:val="000000" w:themeColor="text1"/>
-              </w:rPr>
-              <w:t>Rust</w:t>
+              <w:t>Java</w:t>
             </w:r>
           </w:p>
         </w:tc>
@@ -1846,7 +1937,7 @@
           </w:tcPr>
           <w:p>
             <w:pPr>
-              <w:pStyle w:val="ListParagraph"/>
+              <w:pStyle w:val="a4"/>
               <w:numPr>
                 <w:ilvl w:val="0"/>
                 <w:numId w:val="10"/>
@@ -4822,18 +4913,18 @@
     <w:lsdException w:name="Smart Hyperlink" w:semiHidden="1" w:unhideWhenUsed="1"/>
     <w:lsdException w:name="Smart Link" w:semiHidden="1" w:unhideWhenUsed="1"/>
   </w:latentStyles>
-  <w:style w:type="paragraph" w:default="1" w:styleId="Normal">
+  <w:style w:type="paragraph" w:default="1" w:styleId="a">
     <w:name w:val="Normal"/>
     <w:qFormat/>
     <w:rsid w:val="004B0D94"/>
   </w:style>
-  <w:style w:type="character" w:default="1" w:styleId="DefaultParagraphFont">
+  <w:style w:type="character" w:default="1" w:styleId="a0">
     <w:name w:val="Default Paragraph Font"/>
     <w:uiPriority w:val="1"/>
     <w:semiHidden/>
     <w:unhideWhenUsed/>
   </w:style>
-  <w:style w:type="table" w:default="1" w:styleId="TableNormal">
+  <w:style w:type="table" w:default="1" w:styleId="a1">
     <w:name w:val="Normal Table"/>
     <w:uiPriority w:val="99"/>
     <w:semiHidden/>
@@ -4848,15 +4939,15 @@
       </w:tblCellMar>
     </w:tblPr>
   </w:style>
-  <w:style w:type="numbering" w:default="1" w:styleId="NoList">
+  <w:style w:type="numbering" w:default="1" w:styleId="a2">
     <w:name w:val="No List"/>
     <w:uiPriority w:val="99"/>
     <w:semiHidden/>
     <w:unhideWhenUsed/>
   </w:style>
-  <w:style w:type="table" w:styleId="TableGrid">
+  <w:style w:type="table" w:styleId="a3">
     <w:name w:val="Table Grid"/>
-    <w:basedOn w:val="TableNormal"/>
+    <w:basedOn w:val="a1"/>
     <w:uiPriority w:val="59"/>
     <w:rsid w:val="00852320"/>
     <w:pPr>
@@ -4873,9 +4964,9 @@
       </w:tblBorders>
     </w:tblPr>
   </w:style>
-  <w:style w:type="paragraph" w:styleId="ListParagraph">
+  <w:style w:type="paragraph" w:styleId="a4">
     <w:name w:val="List Paragraph"/>
-    <w:basedOn w:val="Normal"/>
+    <w:basedOn w:val="a"/>
     <w:uiPriority w:val="34"/>
     <w:qFormat/>
     <w:rsid w:val="00A7003F"/>
@@ -4884,10 +4975,10 @@
       <w:contextualSpacing/>
     </w:pPr>
   </w:style>
-  <w:style w:type="paragraph" w:styleId="Header">
+  <w:style w:type="paragraph" w:styleId="a5">
     <w:name w:val="header"/>
-    <w:basedOn w:val="Normal"/>
-    <w:link w:val="HeaderChar"/>
+    <w:basedOn w:val="a"/>
+    <w:link w:val="Char"/>
     <w:uiPriority w:val="99"/>
     <w:unhideWhenUsed/>
     <w:rsid w:val="00920708"/>
@@ -4899,17 +4990,17 @@
       <w:snapToGrid w:val="0"/>
     </w:pPr>
   </w:style>
-  <w:style w:type="character" w:customStyle="1" w:styleId="HeaderChar">
-    <w:name w:val="Header Char"/>
-    <w:basedOn w:val="DefaultParagraphFont"/>
-    <w:link w:val="Header"/>
+  <w:style w:type="character" w:customStyle="1" w:styleId="Char">
+    <w:name w:val="머리글 Char"/>
+    <w:basedOn w:val="a0"/>
+    <w:link w:val="a5"/>
     <w:uiPriority w:val="99"/>
     <w:rsid w:val="00920708"/>
   </w:style>
-  <w:style w:type="paragraph" w:styleId="Footer">
+  <w:style w:type="paragraph" w:styleId="a6">
     <w:name w:val="footer"/>
-    <w:basedOn w:val="Normal"/>
-    <w:link w:val="FooterChar"/>
+    <w:basedOn w:val="a"/>
+    <w:link w:val="Char0"/>
     <w:uiPriority w:val="99"/>
     <w:unhideWhenUsed/>
     <w:rsid w:val="00920708"/>
@@ -4921,21 +5012,21 @@
       <w:snapToGrid w:val="0"/>
     </w:pPr>
   </w:style>
-  <w:style w:type="character" w:customStyle="1" w:styleId="FooterChar">
-    <w:name w:val="Footer Char"/>
-    <w:basedOn w:val="DefaultParagraphFont"/>
-    <w:link w:val="Footer"/>
+  <w:style w:type="character" w:customStyle="1" w:styleId="Char0">
+    <w:name w:val="바닥글 Char"/>
+    <w:basedOn w:val="a0"/>
+    <w:link w:val="a6"/>
     <w:uiPriority w:val="99"/>
     <w:rsid w:val="00920708"/>
   </w:style>
   <w:style w:type="character" w:customStyle="1" w:styleId="apple-style-span">
     <w:name w:val="apple-style-span"/>
-    <w:basedOn w:val="DefaultParagraphFont"/>
+    <w:basedOn w:val="a0"/>
     <w:rsid w:val="00B40F4E"/>
   </w:style>
-  <w:style w:type="character" w:styleId="Hyperlink">
+  <w:style w:type="character" w:styleId="a7">
     <w:name w:val="Hyperlink"/>
-    <w:basedOn w:val="DefaultParagraphFont"/>
+    <w:basedOn w:val="a0"/>
     <w:uiPriority w:val="99"/>
     <w:unhideWhenUsed/>
     <w:rsid w:val="00EC5430"/>

</xml_diff>

<commit_message>
update hyperconnect bullet point
</commit_message>
<xml_diff>
--- a/Resume.docx
+++ b/Resume.docx
@@ -69,7 +69,7 @@
         <w:spacing w:after="0" w:line="240" w:lineRule="auto"/>
         <w:jc w:val="center"/>
         <w:rPr>
-          <w:rStyle w:val="a7"/>
+          <w:rStyle w:val="Hyperlink"/>
           <w:sz w:val="20"/>
           <w:lang w:val="it-CH"/>
         </w:rPr>
@@ -160,7 +160,7 @@
     </w:p>
     <w:tbl>
       <w:tblPr>
-        <w:tblStyle w:val="a3"/>
+        <w:tblStyle w:val="TableGrid"/>
         <w:tblW w:w="10638" w:type="dxa"/>
         <w:tblBorders>
           <w:top w:val="single" w:sz="4" w:space="0" w:color="000000"/>
@@ -302,7 +302,7 @@
           </w:p>
           <w:p>
             <w:pPr>
-              <w:pStyle w:val="a4"/>
+              <w:pStyle w:val="ListParagraph"/>
               <w:numPr>
                 <w:ilvl w:val="0"/>
                 <w:numId w:val="3"/>
@@ -311,32 +311,32 @@
             </w:pPr>
             <w:r>
               <w:rPr>
-                <w:rFonts w:ascii="Calibri" w:eastAsia="맑은 고딕" w:hAnsi="Calibri" w:cs="Times New Roman" w:hint="eastAsia"/>
+                <w:rFonts w:ascii="Calibri" w:eastAsia="Malgun Gothic" w:hAnsi="Calibri" w:cs="Times New Roman" w:hint="eastAsia"/>
               </w:rPr>
               <w:t xml:space="preserve">B.S. </w:t>
             </w:r>
             <w:r>
               <w:rPr>
-                <w:rFonts w:ascii="Calibri" w:eastAsia="맑은 고딕" w:hAnsi="Calibri" w:cs="Times New Roman"/>
+                <w:rFonts w:ascii="Calibri" w:eastAsia="Malgun Gothic" w:hAnsi="Calibri" w:cs="Times New Roman"/>
               </w:rPr>
               <w:t>in Computer Science and Business</w:t>
             </w:r>
             <w:r>
               <w:rPr>
-                <w:rFonts w:ascii="Calibri" w:eastAsia="맑은 고딕" w:hAnsi="Calibri" w:cs="Times New Roman"/>
+                <w:rFonts w:ascii="Calibri" w:eastAsia="Malgun Gothic" w:hAnsi="Calibri" w:cs="Times New Roman"/>
               </w:rPr>
               <w:t xml:space="preserve"> &amp;</w:t>
             </w:r>
             <w:r>
               <w:rPr>
-                <w:rFonts w:ascii="Calibri" w:eastAsia="맑은 고딕" w:hAnsi="Calibri" w:cs="Times New Roman"/>
+                <w:rFonts w:ascii="Calibri" w:eastAsia="Malgun Gothic" w:hAnsi="Calibri" w:cs="Times New Roman"/>
               </w:rPr>
               <w:t xml:space="preserve"> Technology Management</w:t>
             </w:r>
           </w:p>
           <w:p>
             <w:pPr>
-              <w:pStyle w:val="a4"/>
+              <w:pStyle w:val="ListParagraph"/>
               <w:numPr>
                 <w:ilvl w:val="0"/>
                 <w:numId w:val="3"/>
@@ -345,13 +345,13 @@
             </w:pPr>
             <w:r>
               <w:rPr>
-                <w:rFonts w:ascii="Calibri" w:eastAsia="맑은 고딕" w:hAnsi="Calibri" w:cs="Times New Roman"/>
+                <w:rFonts w:ascii="Calibri" w:eastAsia="Malgun Gothic" w:hAnsi="Calibri" w:cs="Times New Roman"/>
               </w:rPr>
               <w:t xml:space="preserve">Expected to graduate </w:t>
             </w:r>
             <w:r>
               <w:rPr>
-                <w:rFonts w:ascii="Calibri" w:eastAsia="맑은 고딕" w:hAnsi="Calibri" w:cs="Times New Roman"/>
+                <w:rFonts w:ascii="Calibri" w:eastAsia="Malgun Gothic" w:hAnsi="Calibri" w:cs="Times New Roman"/>
               </w:rPr>
               <w:t>Aug 2022</w:t>
             </w:r>
@@ -586,26 +586,30 @@
             <w:pPr>
               <w:rPr>
                 <w:rFonts w:cs="Arial"/>
-                <w:b/>
-                <w:color w:val="000000" w:themeColor="text1"/>
+                <w:i/>
+                <w:iCs/>
               </w:rPr>
             </w:pPr>
             <w:r>
               <w:rPr>
+                <w:rFonts w:cs="Arial"/>
                 <w:i/>
-              </w:rPr>
-              <w:t xml:space="preserve">CPO </w:t>
-            </w:r>
-            <w:r>
-              <w:rPr>
+                <w:iCs/>
+              </w:rPr>
+              <w:t>Associate Product Manager</w:t>
+            </w:r>
+            <w:r>
+              <w:rPr>
+                <w:rFonts w:cs="Arial"/>
                 <w:i/>
-              </w:rPr>
-              <w:t>Support Intern, IT Start-up</w:t>
+                <w:iCs/>
+              </w:rPr>
+              <w:t>, Hakuna Live</w:t>
             </w:r>
           </w:p>
           <w:p>
             <w:pPr>
-              <w:pStyle w:val="a4"/>
+              <w:pStyle w:val="ListParagraph"/>
               <w:numPr>
                 <w:ilvl w:val="0"/>
                 <w:numId w:val="20"/>
@@ -619,42 +623,18 @@
               <w:rPr>
                 <w:rFonts w:cs="Arial"/>
               </w:rPr>
-              <w:t>Defined core user of Hakuna</w:t>
+              <w:t xml:space="preserve">Defined, developed and implemented </w:t>
             </w:r>
             <w:r>
               <w:rPr>
                 <w:rFonts w:cs="Arial"/>
               </w:rPr>
-              <w:t xml:space="preserve"> Live</w:t>
-            </w:r>
-            <w:r>
-              <w:rPr>
-                <w:rFonts w:cs="Arial"/>
-              </w:rPr>
-              <w:t xml:space="preserve"> with analyzing 3,000,000+ user behavior</w:t>
-            </w:r>
-            <w:r>
-              <w:rPr>
-                <w:rFonts w:cs="Arial"/>
-              </w:rPr>
-              <w:t>s</w:t>
-            </w:r>
-            <w:r>
-              <w:rPr>
-                <w:rFonts w:cs="Arial"/>
-              </w:rPr>
-              <w:t xml:space="preserve"> using Amplitude</w:t>
-            </w:r>
-            <w:r>
-              <w:rPr>
-                <w:rFonts w:cs="Arial"/>
-              </w:rPr>
-              <w:t>.</w:t>
+              <w:t>5 growth strategies and increase 1 week retention by 3x</w:t>
             </w:r>
           </w:p>
           <w:p>
             <w:pPr>
-              <w:pStyle w:val="a4"/>
+              <w:pStyle w:val="ListParagraph"/>
               <w:numPr>
                 <w:ilvl w:val="0"/>
                 <w:numId w:val="20"/>
@@ -668,55 +648,43 @@
               <w:rPr>
                 <w:rFonts w:cs="Arial"/>
               </w:rPr>
-              <w:t xml:space="preserve">Proposed strategies to decrease </w:t>
-            </w:r>
-            <w:r>
-              <w:rPr>
-                <w:rFonts w:cs="Arial"/>
-              </w:rPr>
-              <w:t xml:space="preserve">user acquisition cost with benchmarking </w:t>
-            </w:r>
-            <w:r>
-              <w:rPr>
-                <w:rFonts w:cs="Arial"/>
-              </w:rPr>
-              <w:t>30+ social video applications</w:t>
-            </w:r>
-            <w:r>
-              <w:rPr>
-                <w:rFonts w:cs="Arial"/>
-              </w:rPr>
-              <w:t>.</w:t>
+              <w:t>Managed 7 people team… and increased team efficiency with …</w:t>
             </w:r>
           </w:p>
           <w:p>
             <w:pPr>
+              <w:ind w:left="165"/>
               <w:rPr>
                 <w:rFonts w:cs="Arial"/>
-                <w:i/>
-                <w:iCs/>
+                <w:sz w:val="10"/>
+                <w:szCs w:val="10"/>
               </w:rPr>
             </w:pPr>
-            <w:r>
-              <w:rPr>
-                <w:rFonts w:cs="Arial"/>
-                <w:i/>
-                <w:iCs/>
-              </w:rPr>
-              <w:t>Associate Product Manager</w:t>
-            </w:r>
-            <w:r>
-              <w:rPr>
-                <w:rFonts w:cs="Arial"/>
-                <w:i/>
-                <w:iCs/>
-              </w:rPr>
-              <w:t>, Hakuna Live</w:t>
-            </w:r>
           </w:p>
           <w:p>
             <w:pPr>
-              <w:pStyle w:val="a4"/>
+              <w:rPr>
+                <w:rFonts w:cs="Arial"/>
+                <w:b/>
+                <w:color w:val="000000" w:themeColor="text1"/>
+              </w:rPr>
+            </w:pPr>
+            <w:r>
+              <w:rPr>
+                <w:i/>
+              </w:rPr>
+              <w:t xml:space="preserve">CPO </w:t>
+            </w:r>
+            <w:r>
+              <w:rPr>
+                <w:i/>
+              </w:rPr>
+              <w:t>Support Intern, IT Start-up</w:t>
+            </w:r>
+          </w:p>
+          <w:p>
+            <w:pPr>
+              <w:pStyle w:val="ListParagraph"/>
               <w:numPr>
                 <w:ilvl w:val="0"/>
                 <w:numId w:val="20"/>
@@ -730,36 +698,42 @@
               <w:rPr>
                 <w:rFonts w:cs="Arial"/>
               </w:rPr>
-              <w:t xml:space="preserve">Defined, developed and implemented </w:t>
+              <w:t>Defined core user of Hakuna</w:t>
             </w:r>
             <w:r>
               <w:rPr>
                 <w:rFonts w:cs="Arial"/>
               </w:rPr>
-              <w:t>5</w:t>
+              <w:t xml:space="preserve"> Live</w:t>
             </w:r>
             <w:r>
               <w:rPr>
                 <w:rFonts w:cs="Arial"/>
               </w:rPr>
-              <w:t xml:space="preserve"> </w:t>
+              <w:t xml:space="preserve"> with analyzing 3,000,000+ user behavior</w:t>
             </w:r>
             <w:r>
               <w:rPr>
                 <w:rFonts w:cs="Arial"/>
               </w:rPr>
-              <w:t>strategies</w:t>
+              <w:t>s</w:t>
             </w:r>
             <w:r>
               <w:rPr>
                 <w:rFonts w:cs="Arial"/>
               </w:rPr>
-              <w:t xml:space="preserve"> and increase retention by 3x </w:t>
+              <w:t xml:space="preserve"> using Amplitude</w:t>
+            </w:r>
+            <w:r>
+              <w:rPr>
+                <w:rFonts w:cs="Arial"/>
+              </w:rPr>
+              <w:t>.</w:t>
             </w:r>
           </w:p>
           <w:p>
             <w:pPr>
-              <w:pStyle w:val="a4"/>
+              <w:pStyle w:val="ListParagraph"/>
               <w:numPr>
                 <w:ilvl w:val="0"/>
                 <w:numId w:val="20"/>
@@ -773,19 +747,25 @@
               <w:rPr>
                 <w:rFonts w:cs="Arial"/>
               </w:rPr>
-              <w:t>Managed</w:t>
+              <w:t xml:space="preserve">Proposed strategies to decrease </w:t>
             </w:r>
             <w:r>
               <w:rPr>
                 <w:rFonts w:cs="Arial"/>
               </w:rPr>
-              <w:t xml:space="preserve"> 7 </w:t>
+              <w:t xml:space="preserve">user acquisition cost with benchmarking </w:t>
             </w:r>
             <w:r>
               <w:rPr>
                 <w:rFonts w:cs="Arial"/>
               </w:rPr>
-              <w:t>people team… and increased team efficiency with …</w:t>
+              <w:t>30+ social video applications</w:t>
+            </w:r>
+            <w:r>
+              <w:rPr>
+                <w:rFonts w:cs="Arial"/>
+              </w:rPr>
+              <w:t>.</w:t>
             </w:r>
           </w:p>
         </w:tc>
@@ -931,7 +911,7 @@
           </w:p>
           <w:p>
             <w:pPr>
-              <w:pStyle w:val="a4"/>
+              <w:pStyle w:val="ListParagraph"/>
               <w:numPr>
                 <w:ilvl w:val="0"/>
                 <w:numId w:val="20"/>
@@ -950,7 +930,7 @@
           </w:p>
           <w:p>
             <w:pPr>
-              <w:pStyle w:val="a4"/>
+              <w:pStyle w:val="ListParagraph"/>
               <w:numPr>
                 <w:ilvl w:val="0"/>
                 <w:numId w:val="20"/>
@@ -1072,7 +1052,7 @@
           </w:p>
           <w:p>
             <w:pPr>
-              <w:pStyle w:val="a4"/>
+              <w:pStyle w:val="ListParagraph"/>
               <w:numPr>
                 <w:ilvl w:val="0"/>
                 <w:numId w:val="20"/>
@@ -1091,7 +1071,7 @@
           </w:p>
           <w:p>
             <w:pPr>
-              <w:pStyle w:val="a4"/>
+              <w:pStyle w:val="ListParagraph"/>
               <w:numPr>
                 <w:ilvl w:val="0"/>
                 <w:numId w:val="20"/>
@@ -1645,7 +1625,7 @@
           </w:p>
           <w:p>
             <w:pPr>
-              <w:pStyle w:val="a4"/>
+              <w:pStyle w:val="ListParagraph"/>
               <w:numPr>
                 <w:ilvl w:val="0"/>
                 <w:numId w:val="10"/>
@@ -1812,7 +1792,7 @@
           </w:tcPr>
           <w:p>
             <w:pPr>
-              <w:pStyle w:val="a4"/>
+              <w:pStyle w:val="ListParagraph"/>
               <w:numPr>
                 <w:ilvl w:val="0"/>
                 <w:numId w:val="10"/>
@@ -1863,7 +1843,7 @@
           </w:p>
           <w:p>
             <w:pPr>
-              <w:pStyle w:val="a4"/>
+              <w:pStyle w:val="ListParagraph"/>
               <w:numPr>
                 <w:ilvl w:val="0"/>
                 <w:numId w:val="10"/>
@@ -1937,7 +1917,7 @@
           </w:tcPr>
           <w:p>
             <w:pPr>
-              <w:pStyle w:val="a4"/>
+              <w:pStyle w:val="ListParagraph"/>
               <w:numPr>
                 <w:ilvl w:val="0"/>
                 <w:numId w:val="10"/>
@@ -4913,18 +4893,18 @@
     <w:lsdException w:name="Smart Hyperlink" w:semiHidden="1" w:unhideWhenUsed="1"/>
     <w:lsdException w:name="Smart Link" w:semiHidden="1" w:unhideWhenUsed="1"/>
   </w:latentStyles>
-  <w:style w:type="paragraph" w:default="1" w:styleId="a">
+  <w:style w:type="paragraph" w:default="1" w:styleId="Normal">
     <w:name w:val="Normal"/>
     <w:qFormat/>
     <w:rsid w:val="004B0D94"/>
   </w:style>
-  <w:style w:type="character" w:default="1" w:styleId="a0">
+  <w:style w:type="character" w:default="1" w:styleId="DefaultParagraphFont">
     <w:name w:val="Default Paragraph Font"/>
     <w:uiPriority w:val="1"/>
     <w:semiHidden/>
     <w:unhideWhenUsed/>
   </w:style>
-  <w:style w:type="table" w:default="1" w:styleId="a1">
+  <w:style w:type="table" w:default="1" w:styleId="TableNormal">
     <w:name w:val="Normal Table"/>
     <w:uiPriority w:val="99"/>
     <w:semiHidden/>
@@ -4939,15 +4919,15 @@
       </w:tblCellMar>
     </w:tblPr>
   </w:style>
-  <w:style w:type="numbering" w:default="1" w:styleId="a2">
+  <w:style w:type="numbering" w:default="1" w:styleId="NoList">
     <w:name w:val="No List"/>
     <w:uiPriority w:val="99"/>
     <w:semiHidden/>
     <w:unhideWhenUsed/>
   </w:style>
-  <w:style w:type="table" w:styleId="a3">
+  <w:style w:type="table" w:styleId="TableGrid">
     <w:name w:val="Table Grid"/>
-    <w:basedOn w:val="a1"/>
+    <w:basedOn w:val="TableNormal"/>
     <w:uiPriority w:val="59"/>
     <w:rsid w:val="00852320"/>
     <w:pPr>
@@ -4964,9 +4944,9 @@
       </w:tblBorders>
     </w:tblPr>
   </w:style>
-  <w:style w:type="paragraph" w:styleId="a4">
+  <w:style w:type="paragraph" w:styleId="ListParagraph">
     <w:name w:val="List Paragraph"/>
-    <w:basedOn w:val="a"/>
+    <w:basedOn w:val="Normal"/>
     <w:uiPriority w:val="34"/>
     <w:qFormat/>
     <w:rsid w:val="00A7003F"/>
@@ -4975,10 +4955,10 @@
       <w:contextualSpacing/>
     </w:pPr>
   </w:style>
-  <w:style w:type="paragraph" w:styleId="a5">
+  <w:style w:type="paragraph" w:styleId="Header">
     <w:name w:val="header"/>
-    <w:basedOn w:val="a"/>
-    <w:link w:val="Char"/>
+    <w:basedOn w:val="Normal"/>
+    <w:link w:val="HeaderChar"/>
     <w:uiPriority w:val="99"/>
     <w:unhideWhenUsed/>
     <w:rsid w:val="00920708"/>
@@ -4990,17 +4970,17 @@
       <w:snapToGrid w:val="0"/>
     </w:pPr>
   </w:style>
-  <w:style w:type="character" w:customStyle="1" w:styleId="Char">
-    <w:name w:val="머리글 Char"/>
-    <w:basedOn w:val="a0"/>
-    <w:link w:val="a5"/>
+  <w:style w:type="character" w:customStyle="1" w:styleId="HeaderChar">
+    <w:name w:val="Header Char"/>
+    <w:basedOn w:val="DefaultParagraphFont"/>
+    <w:link w:val="Header"/>
     <w:uiPriority w:val="99"/>
     <w:rsid w:val="00920708"/>
   </w:style>
-  <w:style w:type="paragraph" w:styleId="a6">
+  <w:style w:type="paragraph" w:styleId="Footer">
     <w:name w:val="footer"/>
-    <w:basedOn w:val="a"/>
-    <w:link w:val="Char0"/>
+    <w:basedOn w:val="Normal"/>
+    <w:link w:val="FooterChar"/>
     <w:uiPriority w:val="99"/>
     <w:unhideWhenUsed/>
     <w:rsid w:val="00920708"/>
@@ -5012,21 +4992,21 @@
       <w:snapToGrid w:val="0"/>
     </w:pPr>
   </w:style>
-  <w:style w:type="character" w:customStyle="1" w:styleId="Char0">
-    <w:name w:val="바닥글 Char"/>
-    <w:basedOn w:val="a0"/>
-    <w:link w:val="a6"/>
+  <w:style w:type="character" w:customStyle="1" w:styleId="FooterChar">
+    <w:name w:val="Footer Char"/>
+    <w:basedOn w:val="DefaultParagraphFont"/>
+    <w:link w:val="Footer"/>
     <w:uiPriority w:val="99"/>
     <w:rsid w:val="00920708"/>
   </w:style>
   <w:style w:type="character" w:customStyle="1" w:styleId="apple-style-span">
     <w:name w:val="apple-style-span"/>
-    <w:basedOn w:val="a0"/>
+    <w:basedOn w:val="DefaultParagraphFont"/>
     <w:rsid w:val="00B40F4E"/>
   </w:style>
-  <w:style w:type="character" w:styleId="a7">
+  <w:style w:type="character" w:styleId="Hyperlink">
     <w:name w:val="Hyperlink"/>
-    <w:basedOn w:val="a0"/>
+    <w:basedOn w:val="DefaultParagraphFont"/>
     <w:uiPriority w:val="99"/>
     <w:unhideWhenUsed/>
     <w:rsid w:val="00EC5430"/>

</xml_diff>